<commit_message>
create Tag Migration file
</commit_message>
<xml_diff>
--- a/public/tutorials/Schema.docx
+++ b/public/tutorials/Schema.docx
@@ -767,9 +767,334 @@
           <w:sz w:val="28"/>
           <w:szCs w:val="28"/>
         </w:rPr>
-        <w:t>hv‡</w:t>
-      </w:r>
-      <w:proofErr w:type="gramStart"/>
+        <w:t>hv‡ev</w:t>
+      </w:r>
+      <w:proofErr w:type="spellEnd"/>
+      <w:r>
+        <w:rPr>
+          <w:rFonts w:ascii="SutonnyMJ" w:hAnsi="SutonnyMJ" w:cs="SutonnyMJ"/>
+          <w:sz w:val="28"/>
+          <w:szCs w:val="28"/>
+        </w:rPr>
+        <w:t xml:space="preserve"> ‡</w:t>
+      </w:r>
+      <w:proofErr w:type="spellStart"/>
+      <w:r>
+        <w:rPr>
+          <w:rFonts w:ascii="SutonnyMJ" w:hAnsi="SutonnyMJ" w:cs="SutonnyMJ"/>
+          <w:sz w:val="28"/>
+          <w:szCs w:val="28"/>
+        </w:rPr>
+        <w:t>KvW</w:t>
+      </w:r>
+      <w:proofErr w:type="spellEnd"/>
+      <w:r>
+        <w:rPr>
+          <w:rFonts w:ascii="SutonnyMJ" w:hAnsi="SutonnyMJ" w:cs="SutonnyMJ"/>
+          <w:sz w:val="28"/>
+          <w:szCs w:val="28"/>
+        </w:rPr>
+        <w:t xml:space="preserve"> </w:t>
+      </w:r>
+      <w:proofErr w:type="spellStart"/>
+      <w:r>
+        <w:rPr>
+          <w:rFonts w:ascii="SutonnyMJ" w:hAnsi="SutonnyMJ" w:cs="SutonnyMJ"/>
+          <w:sz w:val="28"/>
+          <w:szCs w:val="28"/>
+        </w:rPr>
+        <w:t>GwWU‡i</w:t>
+      </w:r>
+      <w:proofErr w:type="spellEnd"/>
+      <w:r>
+        <w:rPr>
+          <w:rFonts w:ascii="SutonnyMJ" w:hAnsi="SutonnyMJ" w:cs="SutonnyMJ"/>
+          <w:sz w:val="28"/>
+          <w:szCs w:val="28"/>
+        </w:rPr>
+        <w:t xml:space="preserve"> </w:t>
+      </w:r>
+      <w:proofErr w:type="spellStart"/>
+      <w:r>
+        <w:rPr>
+          <w:rFonts w:ascii="SutonnyMJ" w:hAnsi="SutonnyMJ" w:cs="SutonnyMJ"/>
+          <w:sz w:val="28"/>
+          <w:szCs w:val="28"/>
+        </w:rPr>
+        <w:t>Ges</w:t>
+      </w:r>
+      <w:proofErr w:type="spellEnd"/>
+      <w:r>
+        <w:rPr>
+          <w:rFonts w:ascii="SutonnyMJ" w:hAnsi="SutonnyMJ" w:cs="SutonnyMJ"/>
+          <w:sz w:val="28"/>
+          <w:szCs w:val="28"/>
+        </w:rPr>
+        <w:t xml:space="preserve"> cª‡</w:t>
+      </w:r>
+      <w:proofErr w:type="spellStart"/>
+      <w:r>
+        <w:rPr>
+          <w:rFonts w:ascii="SutonnyMJ" w:hAnsi="SutonnyMJ" w:cs="SutonnyMJ"/>
+          <w:sz w:val="28"/>
+          <w:szCs w:val="28"/>
+        </w:rPr>
+        <w:t>Rw</w:t>
+      </w:r>
+      <w:proofErr w:type="spellEnd"/>
+      <w:r>
+        <w:rPr>
+          <w:rFonts w:ascii="SutonnyMJ" w:hAnsi="SutonnyMJ" w:cs="SutonnyMJ"/>
+          <w:sz w:val="28"/>
+          <w:szCs w:val="28"/>
+        </w:rPr>
+        <w:t xml:space="preserve">± </w:t>
+      </w:r>
+      <w:proofErr w:type="spellStart"/>
+      <w:r>
+        <w:rPr>
+          <w:rFonts w:ascii="SutonnyMJ" w:hAnsi="SutonnyMJ" w:cs="SutonnyMJ"/>
+          <w:sz w:val="28"/>
+          <w:szCs w:val="28"/>
+        </w:rPr>
+        <w:t>I‡cb</w:t>
+      </w:r>
+      <w:proofErr w:type="spellEnd"/>
+      <w:r>
+        <w:rPr>
+          <w:rFonts w:ascii="SutonnyMJ" w:hAnsi="SutonnyMJ" w:cs="SutonnyMJ"/>
+          <w:sz w:val="28"/>
+          <w:szCs w:val="28"/>
+        </w:rPr>
+        <w:t xml:space="preserve"> </w:t>
+      </w:r>
+      <w:proofErr w:type="spellStart"/>
+      <w:r>
+        <w:rPr>
+          <w:rFonts w:ascii="SutonnyMJ" w:hAnsi="SutonnyMJ" w:cs="SutonnyMJ"/>
+          <w:sz w:val="28"/>
+          <w:szCs w:val="28"/>
+        </w:rPr>
+        <w:t>Kie</w:t>
+      </w:r>
+      <w:proofErr w:type="spellEnd"/>
+      <w:r>
+        <w:rPr>
+          <w:rFonts w:ascii="SutonnyMJ" w:hAnsi="SutonnyMJ" w:cs="SutonnyMJ"/>
+          <w:sz w:val="28"/>
+          <w:szCs w:val="28"/>
+        </w:rPr>
+        <w:t xml:space="preserve"> |</w:t>
+      </w:r>
+    </w:p>
+    <w:p>
+      <w:pPr>
+        <w:spacing w:after="0" w:line="240" w:lineRule="auto"/>
+        <w:rPr>
+          <w:rFonts w:ascii="SutonnyMJ" w:hAnsi="SutonnyMJ" w:cs="SutonnyMJ"/>
+          <w:sz w:val="10"/>
+          <w:szCs w:val="28"/>
+        </w:rPr>
+      </w:pPr>
+      <w:proofErr w:type="spellStart"/>
+      <w:r>
+        <w:rPr>
+          <w:rFonts w:ascii="SutonnyMJ" w:hAnsi="SutonnyMJ" w:cs="SutonnyMJ"/>
+          <w:sz w:val="28"/>
+          <w:szCs w:val="28"/>
+        </w:rPr>
+        <w:t>Gici</w:t>
+      </w:r>
+      <w:proofErr w:type="spellEnd"/>
+      <w:r>
+        <w:rPr>
+          <w:rFonts w:ascii="SutonnyMJ" w:hAnsi="SutonnyMJ" w:cs="SutonnyMJ"/>
+          <w:sz w:val="28"/>
+          <w:szCs w:val="28"/>
+        </w:rPr>
+        <w:t xml:space="preserve"> .</w:t>
+      </w:r>
+      <w:proofErr w:type="spellStart"/>
+      <w:r>
+        <w:rPr>
+          <w:rFonts w:ascii="Courier New" w:hAnsi="Courier New" w:cs="Courier New"/>
+          <w:sz w:val="28"/>
+          <w:szCs w:val="28"/>
+        </w:rPr>
+        <w:t>env</w:t>
+      </w:r>
+      <w:proofErr w:type="spellEnd"/>
+      <w:r>
+        <w:rPr>
+          <w:rFonts w:ascii="Courier New" w:hAnsi="Courier New" w:cs="Courier New"/>
+          <w:sz w:val="28"/>
+          <w:szCs w:val="28"/>
+        </w:rPr>
+        <w:t xml:space="preserve"> </w:t>
+      </w:r>
+      <w:proofErr w:type="spellStart"/>
+      <w:r>
+        <w:rPr>
+          <w:rFonts w:ascii="SutonnyMJ" w:hAnsi="SutonnyMJ" w:cs="SutonnyMJ"/>
+          <w:sz w:val="28"/>
+          <w:szCs w:val="28"/>
+        </w:rPr>
+        <w:t>dvBj</w:t>
+      </w:r>
+      <w:proofErr w:type="spellEnd"/>
+      <w:r>
+        <w:rPr>
+          <w:rFonts w:ascii="SutonnyMJ" w:hAnsi="SutonnyMJ" w:cs="SutonnyMJ"/>
+          <w:sz w:val="28"/>
+          <w:szCs w:val="28"/>
+        </w:rPr>
+        <w:t xml:space="preserve"> </w:t>
+      </w:r>
+      <w:proofErr w:type="spellStart"/>
+      <w:r>
+        <w:rPr>
+          <w:rFonts w:ascii="SutonnyMJ" w:hAnsi="SutonnyMJ" w:cs="SutonnyMJ"/>
+          <w:sz w:val="28"/>
+          <w:szCs w:val="28"/>
+        </w:rPr>
+        <w:t>I‡cb</w:t>
+      </w:r>
+      <w:proofErr w:type="spellEnd"/>
+      <w:r>
+        <w:rPr>
+          <w:rFonts w:ascii="SutonnyMJ" w:hAnsi="SutonnyMJ" w:cs="SutonnyMJ"/>
+          <w:sz w:val="28"/>
+          <w:szCs w:val="28"/>
+        </w:rPr>
+        <w:t xml:space="preserve"> </w:t>
+      </w:r>
+      <w:proofErr w:type="spellStart"/>
+      <w:r>
+        <w:rPr>
+          <w:rFonts w:ascii="SutonnyMJ" w:hAnsi="SutonnyMJ" w:cs="SutonnyMJ"/>
+          <w:sz w:val="28"/>
+          <w:szCs w:val="28"/>
+        </w:rPr>
+        <w:t>K‡i</w:t>
+      </w:r>
+      <w:proofErr w:type="spellEnd"/>
+      <w:r>
+        <w:rPr>
+          <w:rFonts w:ascii="SutonnyMJ" w:hAnsi="SutonnyMJ" w:cs="SutonnyMJ"/>
+          <w:sz w:val="28"/>
+          <w:szCs w:val="28"/>
+        </w:rPr>
+        <w:t xml:space="preserve"> </w:t>
+      </w:r>
+      <w:proofErr w:type="spellStart"/>
+      <w:r>
+        <w:rPr>
+          <w:rFonts w:ascii="SutonnyMJ" w:hAnsi="SutonnyMJ" w:cs="SutonnyMJ"/>
+          <w:sz w:val="28"/>
+          <w:szCs w:val="28"/>
+        </w:rPr>
+        <w:t>WvUv‡e‡mi</w:t>
+      </w:r>
+      <w:proofErr w:type="spellEnd"/>
+      <w:r>
+        <w:rPr>
+          <w:rFonts w:ascii="SutonnyMJ" w:hAnsi="SutonnyMJ" w:cs="SutonnyMJ"/>
+          <w:sz w:val="28"/>
+          <w:szCs w:val="28"/>
+        </w:rPr>
+        <w:t xml:space="preserve"> </w:t>
+      </w:r>
+      <w:proofErr w:type="spellStart"/>
+      <w:r>
+        <w:rPr>
+          <w:rFonts w:ascii="SutonnyMJ" w:hAnsi="SutonnyMJ" w:cs="SutonnyMJ"/>
+          <w:sz w:val="28"/>
+          <w:szCs w:val="28"/>
+        </w:rPr>
+        <w:t>bvg</w:t>
+      </w:r>
+      <w:proofErr w:type="spellEnd"/>
+      <w:r>
+        <w:rPr>
+          <w:rFonts w:ascii="SutonnyMJ" w:hAnsi="SutonnyMJ" w:cs="SutonnyMJ"/>
+          <w:sz w:val="28"/>
+          <w:szCs w:val="28"/>
+        </w:rPr>
+        <w:t xml:space="preserve"> </w:t>
+      </w:r>
+      <w:proofErr w:type="spellStart"/>
+      <w:r>
+        <w:rPr>
+          <w:rFonts w:ascii="SutonnyMJ" w:hAnsi="SutonnyMJ" w:cs="SutonnyMJ"/>
+          <w:sz w:val="28"/>
+          <w:szCs w:val="28"/>
+        </w:rPr>
+        <w:t>BDRvi</w:t>
+      </w:r>
+      <w:proofErr w:type="spellEnd"/>
+      <w:r>
+        <w:rPr>
+          <w:rFonts w:ascii="SutonnyMJ" w:hAnsi="SutonnyMJ" w:cs="SutonnyMJ"/>
+          <w:sz w:val="28"/>
+          <w:szCs w:val="28"/>
+        </w:rPr>
+        <w:t xml:space="preserve"> </w:t>
+      </w:r>
+      <w:proofErr w:type="spellStart"/>
+      <w:r>
+        <w:rPr>
+          <w:rFonts w:ascii="SutonnyMJ" w:hAnsi="SutonnyMJ" w:cs="SutonnyMJ"/>
+          <w:sz w:val="28"/>
+          <w:szCs w:val="28"/>
+        </w:rPr>
+        <w:t>bvg</w:t>
+      </w:r>
+      <w:proofErr w:type="spellEnd"/>
+      <w:r>
+        <w:rPr>
+          <w:rFonts w:ascii="SutonnyMJ" w:hAnsi="SutonnyMJ" w:cs="SutonnyMJ"/>
+          <w:sz w:val="28"/>
+          <w:szCs w:val="28"/>
+        </w:rPr>
+        <w:t xml:space="preserve"> I </w:t>
+      </w:r>
+      <w:proofErr w:type="spellStart"/>
+      <w:r>
+        <w:rPr>
+          <w:rFonts w:ascii="SutonnyMJ" w:hAnsi="SutonnyMJ" w:cs="SutonnyMJ"/>
+          <w:sz w:val="28"/>
+          <w:szCs w:val="28"/>
+        </w:rPr>
+        <w:t>cvmIqvW</w:t>
+      </w:r>
+      <w:proofErr w:type="spellEnd"/>
+      <w:r>
+        <w:rPr>
+          <w:rFonts w:ascii="SutonnyMJ" w:hAnsi="SutonnyMJ" w:cs="SutonnyMJ"/>
+          <w:sz w:val="28"/>
+          <w:szCs w:val="28"/>
+        </w:rPr>
+        <w:t xml:space="preserve">© </w:t>
+      </w:r>
+      <w:proofErr w:type="spellStart"/>
+      <w:r>
+        <w:rPr>
+          <w:rFonts w:ascii="SutonnyMJ" w:hAnsi="SutonnyMJ" w:cs="SutonnyMJ"/>
+          <w:sz w:val="28"/>
+          <w:szCs w:val="28"/>
+        </w:rPr>
+        <w:t>ewm‡q</w:t>
+      </w:r>
+      <w:proofErr w:type="spellEnd"/>
+      <w:r>
+        <w:rPr>
+          <w:rFonts w:ascii="SutonnyMJ" w:hAnsi="SutonnyMJ" w:cs="SutonnyMJ"/>
+          <w:sz w:val="28"/>
+          <w:szCs w:val="28"/>
+        </w:rPr>
+        <w:t xml:space="preserve"> †mf w`‡</w:t>
+      </w:r>
+      <w:proofErr w:type="spellStart"/>
       <w:r>
         <w:rPr>
           <w:rFonts w:ascii="SutonnyMJ" w:hAnsi="SutonnyMJ" w:cs="SutonnyMJ"/>
@@ -779,343 +1104,6 @@
         <w:t>ev</w:t>
       </w:r>
       <w:proofErr w:type="spellEnd"/>
-      <w:proofErr w:type="gramEnd"/>
-      <w:r>
-        <w:rPr>
-          <w:rFonts w:ascii="SutonnyMJ" w:hAnsi="SutonnyMJ" w:cs="SutonnyMJ"/>
-          <w:sz w:val="28"/>
-          <w:szCs w:val="28"/>
-        </w:rPr>
-        <w:t xml:space="preserve"> ‡</w:t>
-      </w:r>
-      <w:proofErr w:type="spellStart"/>
-      <w:r>
-        <w:rPr>
-          <w:rFonts w:ascii="SutonnyMJ" w:hAnsi="SutonnyMJ" w:cs="SutonnyMJ"/>
-          <w:sz w:val="28"/>
-          <w:szCs w:val="28"/>
-        </w:rPr>
-        <w:t>KvW</w:t>
-      </w:r>
-      <w:proofErr w:type="spellEnd"/>
-      <w:r>
-        <w:rPr>
-          <w:rFonts w:ascii="SutonnyMJ" w:hAnsi="SutonnyMJ" w:cs="SutonnyMJ"/>
-          <w:sz w:val="28"/>
-          <w:szCs w:val="28"/>
-        </w:rPr>
-        <w:t xml:space="preserve"> </w:t>
-      </w:r>
-      <w:proofErr w:type="spellStart"/>
-      <w:r>
-        <w:rPr>
-          <w:rFonts w:ascii="SutonnyMJ" w:hAnsi="SutonnyMJ" w:cs="SutonnyMJ"/>
-          <w:sz w:val="28"/>
-          <w:szCs w:val="28"/>
-        </w:rPr>
-        <w:t>GwWU‡i</w:t>
-      </w:r>
-      <w:proofErr w:type="spellEnd"/>
-      <w:r>
-        <w:rPr>
-          <w:rFonts w:ascii="SutonnyMJ" w:hAnsi="SutonnyMJ" w:cs="SutonnyMJ"/>
-          <w:sz w:val="28"/>
-          <w:szCs w:val="28"/>
-        </w:rPr>
-        <w:t xml:space="preserve"> </w:t>
-      </w:r>
-      <w:proofErr w:type="spellStart"/>
-      <w:r>
-        <w:rPr>
-          <w:rFonts w:ascii="SutonnyMJ" w:hAnsi="SutonnyMJ" w:cs="SutonnyMJ"/>
-          <w:sz w:val="28"/>
-          <w:szCs w:val="28"/>
-        </w:rPr>
-        <w:t>Ges</w:t>
-      </w:r>
-      <w:proofErr w:type="spellEnd"/>
-      <w:r>
-        <w:rPr>
-          <w:rFonts w:ascii="SutonnyMJ" w:hAnsi="SutonnyMJ" w:cs="SutonnyMJ"/>
-          <w:sz w:val="28"/>
-          <w:szCs w:val="28"/>
-        </w:rPr>
-        <w:t xml:space="preserve"> cª‡</w:t>
-      </w:r>
-      <w:proofErr w:type="spellStart"/>
-      <w:r>
-        <w:rPr>
-          <w:rFonts w:ascii="SutonnyMJ" w:hAnsi="SutonnyMJ" w:cs="SutonnyMJ"/>
-          <w:sz w:val="28"/>
-          <w:szCs w:val="28"/>
-        </w:rPr>
-        <w:t>Rw</w:t>
-      </w:r>
-      <w:proofErr w:type="spellEnd"/>
-      <w:r>
-        <w:rPr>
-          <w:rFonts w:ascii="SutonnyMJ" w:hAnsi="SutonnyMJ" w:cs="SutonnyMJ"/>
-          <w:sz w:val="28"/>
-          <w:szCs w:val="28"/>
-        </w:rPr>
-        <w:t xml:space="preserve">± </w:t>
-      </w:r>
-      <w:proofErr w:type="spellStart"/>
-      <w:r>
-        <w:rPr>
-          <w:rFonts w:ascii="SutonnyMJ" w:hAnsi="SutonnyMJ" w:cs="SutonnyMJ"/>
-          <w:sz w:val="28"/>
-          <w:szCs w:val="28"/>
-        </w:rPr>
-        <w:t>I‡cb</w:t>
-      </w:r>
-      <w:proofErr w:type="spellEnd"/>
-      <w:r>
-        <w:rPr>
-          <w:rFonts w:ascii="SutonnyMJ" w:hAnsi="SutonnyMJ" w:cs="SutonnyMJ"/>
-          <w:sz w:val="28"/>
-          <w:szCs w:val="28"/>
-        </w:rPr>
-        <w:t xml:space="preserve"> </w:t>
-      </w:r>
-      <w:proofErr w:type="spellStart"/>
-      <w:r>
-        <w:rPr>
-          <w:rFonts w:ascii="SutonnyMJ" w:hAnsi="SutonnyMJ" w:cs="SutonnyMJ"/>
-          <w:sz w:val="28"/>
-          <w:szCs w:val="28"/>
-        </w:rPr>
-        <w:t>Kie</w:t>
-      </w:r>
-      <w:proofErr w:type="spellEnd"/>
-      <w:r>
-        <w:rPr>
-          <w:rFonts w:ascii="SutonnyMJ" w:hAnsi="SutonnyMJ" w:cs="SutonnyMJ"/>
-          <w:sz w:val="28"/>
-          <w:szCs w:val="28"/>
-        </w:rPr>
-        <w:t xml:space="preserve"> |</w:t>
-      </w:r>
-    </w:p>
-    <w:p>
-      <w:pPr>
-        <w:spacing w:after="0" w:line="240" w:lineRule="auto"/>
-        <w:rPr>
-          <w:rFonts w:ascii="SutonnyMJ" w:hAnsi="SutonnyMJ" w:cs="SutonnyMJ"/>
-          <w:sz w:val="10"/>
-          <w:szCs w:val="28"/>
-        </w:rPr>
-      </w:pPr>
-      <w:proofErr w:type="spellStart"/>
-      <w:r>
-        <w:rPr>
-          <w:rFonts w:ascii="SutonnyMJ" w:hAnsi="SutonnyMJ" w:cs="SutonnyMJ"/>
-          <w:sz w:val="28"/>
-          <w:szCs w:val="28"/>
-        </w:rPr>
-        <w:t>Gici</w:t>
-      </w:r>
-      <w:proofErr w:type="spellEnd"/>
-      <w:r>
-        <w:rPr>
-          <w:rFonts w:ascii="SutonnyMJ" w:hAnsi="SutonnyMJ" w:cs="SutonnyMJ"/>
-          <w:sz w:val="28"/>
-          <w:szCs w:val="28"/>
-        </w:rPr>
-        <w:t xml:space="preserve"> .</w:t>
-      </w:r>
-      <w:proofErr w:type="spellStart"/>
-      <w:r>
-        <w:rPr>
-          <w:rFonts w:ascii="Courier New" w:hAnsi="Courier New" w:cs="Courier New"/>
-          <w:sz w:val="28"/>
-          <w:szCs w:val="28"/>
-        </w:rPr>
-        <w:t>env</w:t>
-      </w:r>
-      <w:proofErr w:type="spellEnd"/>
-      <w:r>
-        <w:rPr>
-          <w:rFonts w:ascii="Courier New" w:hAnsi="Courier New" w:cs="Courier New"/>
-          <w:sz w:val="28"/>
-          <w:szCs w:val="28"/>
-        </w:rPr>
-        <w:t xml:space="preserve"> </w:t>
-      </w:r>
-      <w:proofErr w:type="spellStart"/>
-      <w:r>
-        <w:rPr>
-          <w:rFonts w:ascii="SutonnyMJ" w:hAnsi="SutonnyMJ" w:cs="SutonnyMJ"/>
-          <w:sz w:val="28"/>
-          <w:szCs w:val="28"/>
-        </w:rPr>
-        <w:t>dvBj</w:t>
-      </w:r>
-      <w:proofErr w:type="spellEnd"/>
-      <w:r>
-        <w:rPr>
-          <w:rFonts w:ascii="SutonnyMJ" w:hAnsi="SutonnyMJ" w:cs="SutonnyMJ"/>
-          <w:sz w:val="28"/>
-          <w:szCs w:val="28"/>
-        </w:rPr>
-        <w:t xml:space="preserve"> </w:t>
-      </w:r>
-      <w:proofErr w:type="spellStart"/>
-      <w:r>
-        <w:rPr>
-          <w:rFonts w:ascii="SutonnyMJ" w:hAnsi="SutonnyMJ" w:cs="SutonnyMJ"/>
-          <w:sz w:val="28"/>
-          <w:szCs w:val="28"/>
-        </w:rPr>
-        <w:t>I‡cb</w:t>
-      </w:r>
-      <w:proofErr w:type="spellEnd"/>
-      <w:r>
-        <w:rPr>
-          <w:rFonts w:ascii="SutonnyMJ" w:hAnsi="SutonnyMJ" w:cs="SutonnyMJ"/>
-          <w:sz w:val="28"/>
-          <w:szCs w:val="28"/>
-        </w:rPr>
-        <w:t xml:space="preserve"> </w:t>
-      </w:r>
-      <w:proofErr w:type="spellStart"/>
-      <w:r>
-        <w:rPr>
-          <w:rFonts w:ascii="SutonnyMJ" w:hAnsi="SutonnyMJ" w:cs="SutonnyMJ"/>
-          <w:sz w:val="28"/>
-          <w:szCs w:val="28"/>
-        </w:rPr>
-        <w:t>K‡i</w:t>
-      </w:r>
-      <w:proofErr w:type="spellEnd"/>
-      <w:r>
-        <w:rPr>
-          <w:rFonts w:ascii="SutonnyMJ" w:hAnsi="SutonnyMJ" w:cs="SutonnyMJ"/>
-          <w:sz w:val="28"/>
-          <w:szCs w:val="28"/>
-        </w:rPr>
-        <w:t xml:space="preserve"> </w:t>
-      </w:r>
-      <w:proofErr w:type="spellStart"/>
-      <w:r>
-        <w:rPr>
-          <w:rFonts w:ascii="SutonnyMJ" w:hAnsi="SutonnyMJ" w:cs="SutonnyMJ"/>
-          <w:sz w:val="28"/>
-          <w:szCs w:val="28"/>
-        </w:rPr>
-        <w:t>WvUv‡e‡mi</w:t>
-      </w:r>
-      <w:proofErr w:type="spellEnd"/>
-      <w:r>
-        <w:rPr>
-          <w:rFonts w:ascii="SutonnyMJ" w:hAnsi="SutonnyMJ" w:cs="SutonnyMJ"/>
-          <w:sz w:val="28"/>
-          <w:szCs w:val="28"/>
-        </w:rPr>
-        <w:t xml:space="preserve"> </w:t>
-      </w:r>
-      <w:proofErr w:type="spellStart"/>
-      <w:r>
-        <w:rPr>
-          <w:rFonts w:ascii="SutonnyMJ" w:hAnsi="SutonnyMJ" w:cs="SutonnyMJ"/>
-          <w:sz w:val="28"/>
-          <w:szCs w:val="28"/>
-        </w:rPr>
-        <w:t>bvg</w:t>
-      </w:r>
-      <w:proofErr w:type="spellEnd"/>
-      <w:r>
-        <w:rPr>
-          <w:rFonts w:ascii="SutonnyMJ" w:hAnsi="SutonnyMJ" w:cs="SutonnyMJ"/>
-          <w:sz w:val="28"/>
-          <w:szCs w:val="28"/>
-        </w:rPr>
-        <w:t xml:space="preserve"> </w:t>
-      </w:r>
-      <w:proofErr w:type="spellStart"/>
-      <w:r>
-        <w:rPr>
-          <w:rFonts w:ascii="SutonnyMJ" w:hAnsi="SutonnyMJ" w:cs="SutonnyMJ"/>
-          <w:sz w:val="28"/>
-          <w:szCs w:val="28"/>
-        </w:rPr>
-        <w:t>BDRvi</w:t>
-      </w:r>
-      <w:proofErr w:type="spellEnd"/>
-      <w:r>
-        <w:rPr>
-          <w:rFonts w:ascii="SutonnyMJ" w:hAnsi="SutonnyMJ" w:cs="SutonnyMJ"/>
-          <w:sz w:val="28"/>
-          <w:szCs w:val="28"/>
-        </w:rPr>
-        <w:t xml:space="preserve"> </w:t>
-      </w:r>
-      <w:proofErr w:type="spellStart"/>
-      <w:r>
-        <w:rPr>
-          <w:rFonts w:ascii="SutonnyMJ" w:hAnsi="SutonnyMJ" w:cs="SutonnyMJ"/>
-          <w:sz w:val="28"/>
-          <w:szCs w:val="28"/>
-        </w:rPr>
-        <w:t>bvg</w:t>
-      </w:r>
-      <w:proofErr w:type="spellEnd"/>
-      <w:r>
-        <w:rPr>
-          <w:rFonts w:ascii="SutonnyMJ" w:hAnsi="SutonnyMJ" w:cs="SutonnyMJ"/>
-          <w:sz w:val="28"/>
-          <w:szCs w:val="28"/>
-        </w:rPr>
-        <w:t xml:space="preserve"> I </w:t>
-      </w:r>
-      <w:proofErr w:type="spellStart"/>
-      <w:r>
-        <w:rPr>
-          <w:rFonts w:ascii="SutonnyMJ" w:hAnsi="SutonnyMJ" w:cs="SutonnyMJ"/>
-          <w:sz w:val="28"/>
-          <w:szCs w:val="28"/>
-        </w:rPr>
-        <w:t>cvmIqvW</w:t>
-      </w:r>
-      <w:proofErr w:type="spellEnd"/>
-      <w:r>
-        <w:rPr>
-          <w:rFonts w:ascii="SutonnyMJ" w:hAnsi="SutonnyMJ" w:cs="SutonnyMJ"/>
-          <w:sz w:val="28"/>
-          <w:szCs w:val="28"/>
-        </w:rPr>
-        <w:t xml:space="preserve">© </w:t>
-      </w:r>
-      <w:proofErr w:type="spellStart"/>
-      <w:r>
-        <w:rPr>
-          <w:rFonts w:ascii="SutonnyMJ" w:hAnsi="SutonnyMJ" w:cs="SutonnyMJ"/>
-          <w:sz w:val="28"/>
-          <w:szCs w:val="28"/>
-        </w:rPr>
-        <w:t>ewm‡q</w:t>
-      </w:r>
-      <w:proofErr w:type="spellEnd"/>
-      <w:r>
-        <w:rPr>
-          <w:rFonts w:ascii="SutonnyMJ" w:hAnsi="SutonnyMJ" w:cs="SutonnyMJ"/>
-          <w:sz w:val="28"/>
-          <w:szCs w:val="28"/>
-        </w:rPr>
-        <w:t xml:space="preserve"> †mf w`‡</w:t>
-      </w:r>
-      <w:proofErr w:type="spellStart"/>
-      <w:proofErr w:type="gramStart"/>
-      <w:r>
-        <w:rPr>
-          <w:rFonts w:ascii="SutonnyMJ" w:hAnsi="SutonnyMJ" w:cs="SutonnyMJ"/>
-          <w:sz w:val="28"/>
-          <w:szCs w:val="28"/>
-        </w:rPr>
-        <w:t>ev</w:t>
-      </w:r>
-      <w:proofErr w:type="spellEnd"/>
-      <w:proofErr w:type="gramEnd"/>
       <w:r>
         <w:rPr>
           <w:rFonts w:ascii="SutonnyMJ" w:hAnsi="SutonnyMJ" w:cs="SutonnyMJ"/>
@@ -1391,23 +1379,13 @@
         </w:rPr>
       </w:pPr>
       <w:proofErr w:type="spellStart"/>
-      <w:proofErr w:type="gramStart"/>
-      <w:r>
-        <w:rPr>
-          <w:rFonts w:ascii="SutonnyMJ" w:hAnsi="SutonnyMJ" w:cs="SutonnyMJ"/>
-          <w:sz w:val="28"/>
-          <w:szCs w:val="28"/>
-        </w:rPr>
-        <w:t>jviv‡</w:t>
-      </w:r>
-      <w:proofErr w:type="gramEnd"/>
-      <w:r>
-        <w:rPr>
-          <w:rFonts w:ascii="SutonnyMJ" w:hAnsi="SutonnyMJ" w:cs="SutonnyMJ"/>
-          <w:sz w:val="28"/>
-          <w:szCs w:val="28"/>
-        </w:rPr>
-        <w:t>fj</w:t>
+      <w:r>
+        <w:rPr>
+          <w:rFonts w:ascii="SutonnyMJ" w:hAnsi="SutonnyMJ" w:cs="SutonnyMJ"/>
+          <w:sz w:val="28"/>
+          <w:szCs w:val="28"/>
+        </w:rPr>
+        <w:t>jviv‡fj</w:t>
       </w:r>
       <w:proofErr w:type="spellEnd"/>
       <w:r>
@@ -2399,7 +2377,6 @@
         <w:t>¸‡</w:t>
       </w:r>
       <w:proofErr w:type="spellStart"/>
-      <w:proofErr w:type="gramStart"/>
       <w:r>
         <w:rPr>
           <w:rFonts w:ascii="SutonnyMJ" w:hAnsi="SutonnyMJ" w:cs="SutonnyMJ"/>
@@ -2409,7 +2386,6 @@
         <w:t>jv</w:t>
       </w:r>
       <w:proofErr w:type="spellEnd"/>
-      <w:proofErr w:type="gramEnd"/>
       <w:r>
         <w:rPr>
           <w:rFonts w:ascii="SutonnyMJ" w:hAnsi="SutonnyMJ" w:cs="SutonnyMJ"/>
@@ -2569,23 +2545,13 @@
         <w:br/>
       </w:r>
       <w:proofErr w:type="spellStart"/>
-      <w:proofErr w:type="gramStart"/>
-      <w:r>
-        <w:rPr>
-          <w:rFonts w:ascii="SutonnyMJ" w:hAnsi="SutonnyMJ" w:cs="SutonnyMJ"/>
-          <w:sz w:val="28"/>
-          <w:szCs w:val="28"/>
-        </w:rPr>
-        <w:t>jviv‡</w:t>
-      </w:r>
-      <w:proofErr w:type="gramEnd"/>
-      <w:r>
-        <w:rPr>
-          <w:rFonts w:ascii="SutonnyMJ" w:hAnsi="SutonnyMJ" w:cs="SutonnyMJ"/>
-          <w:sz w:val="28"/>
-          <w:szCs w:val="28"/>
-        </w:rPr>
-        <w:t>fj</w:t>
+      <w:r>
+        <w:rPr>
+          <w:rFonts w:ascii="SutonnyMJ" w:hAnsi="SutonnyMJ" w:cs="SutonnyMJ"/>
+          <w:sz w:val="28"/>
+          <w:szCs w:val="28"/>
+        </w:rPr>
+        <w:t>jviv‡fj</w:t>
       </w:r>
       <w:proofErr w:type="spellEnd"/>
       <w:r>
@@ -3119,7 +3085,6 @@
         <w:t xml:space="preserve"> </w:t>
       </w:r>
       <w:proofErr w:type="spellStart"/>
-      <w:proofErr w:type="gramStart"/>
       <w:r>
         <w:rPr>
           <w:rFonts w:ascii="SutonnyMJ" w:hAnsi="SutonnyMJ" w:cs="SutonnyMJ"/>
@@ -3129,7 +3094,6 @@
         <w:t>hw</w:t>
       </w:r>
       <w:proofErr w:type="spellEnd"/>
-      <w:proofErr w:type="gramEnd"/>
       <w:r>
         <w:rPr>
           <w:rFonts w:ascii="SutonnyMJ" w:hAnsi="SutonnyMJ" w:cs="SutonnyMJ"/>
@@ -3577,19 +3541,9 @@
           <w:sz w:val="28"/>
           <w:szCs w:val="28"/>
         </w:rPr>
-        <w:t>wb‡</w:t>
-      </w:r>
-      <w:proofErr w:type="gramStart"/>
-      <w:r>
-        <w:rPr>
-          <w:rFonts w:ascii="SutonnyMJ" w:hAnsi="SutonnyMJ" w:cs="SutonnyMJ"/>
-          <w:sz w:val="28"/>
-          <w:szCs w:val="28"/>
-        </w:rPr>
-        <w:t>ev</w:t>
-      </w:r>
-      <w:proofErr w:type="spellEnd"/>
-      <w:proofErr w:type="gramEnd"/>
+        <w:t>wb‡ev</w:t>
+      </w:r>
+      <w:proofErr w:type="spellEnd"/>
       <w:r>
         <w:rPr>
           <w:rFonts w:ascii="SutonnyMJ" w:hAnsi="SutonnyMJ" w:cs="SutonnyMJ"/>
@@ -6907,21 +6861,8 @@
           <w:bdr w:val="none" w:sz="0" w:space="0" w:color="auto" w:frame="1"/>
           <w:shd w:val="clear" w:color="auto" w:fill="FFFFFF"/>
         </w:rPr>
-        <w:t>-&gt;</w:t>
-      </w:r>
-      <w:proofErr w:type="gramStart"/>
-      <w:r>
-        <w:rPr>
-          <w:rFonts w:ascii="Consolas" w:hAnsi="Consolas"/>
-          <w:color w:val="000000"/>
-          <w:sz w:val="18"/>
-          <w:szCs w:val="18"/>
-          <w:bdr w:val="none" w:sz="0" w:space="0" w:color="auto" w:frame="1"/>
-          <w:shd w:val="clear" w:color="auto" w:fill="FFFFFF"/>
-        </w:rPr>
-        <w:t>foreignId(</w:t>
-      </w:r>
-      <w:proofErr w:type="gramEnd"/>
+        <w:t>-&gt;foreignId(</w:t>
+      </w:r>
       <w:r>
         <w:rPr>
           <w:rStyle w:val="string"/>
@@ -7059,25 +7000,33 @@
           <w:sz w:val="28"/>
           <w:szCs w:val="32"/>
         </w:rPr>
-        <w:t>d‡</w:t>
-      </w:r>
-      <w:proofErr w:type="gramStart"/>
+        <w:t>d‡ib</w:t>
+      </w:r>
+      <w:proofErr w:type="spellEnd"/>
       <w:r>
         <w:rPr>
           <w:rFonts w:ascii="SutonnyMJ" w:eastAsia="Times New Roman" w:hAnsi="SutonnyMJ" w:cs="SutonnyMJ"/>
           <w:sz w:val="28"/>
           <w:szCs w:val="32"/>
         </w:rPr>
-        <w:t>ib</w:t>
-      </w:r>
-      <w:proofErr w:type="spellEnd"/>
-      <w:proofErr w:type="gramEnd"/>
+        <w:t xml:space="preserve"> </w:t>
+      </w:r>
+      <w:proofErr w:type="spellStart"/>
       <w:r>
         <w:rPr>
           <w:rFonts w:ascii="SutonnyMJ" w:eastAsia="Times New Roman" w:hAnsi="SutonnyMJ" w:cs="SutonnyMJ"/>
           <w:sz w:val="28"/>
           <w:szCs w:val="32"/>
         </w:rPr>
+        <w:t>wK</w:t>
+      </w:r>
+      <w:proofErr w:type="spellEnd"/>
+      <w:r>
+        <w:rPr>
+          <w:rFonts w:ascii="SutonnyMJ" w:eastAsia="Times New Roman" w:hAnsi="SutonnyMJ" w:cs="SutonnyMJ"/>
+          <w:sz w:val="28"/>
+          <w:szCs w:val="32"/>
+        </w:rPr>
         <w:t xml:space="preserve"> </w:t>
       </w:r>
       <w:proofErr w:type="spellStart"/>
@@ -7087,7 +7036,7 @@
           <w:sz w:val="28"/>
           <w:szCs w:val="32"/>
         </w:rPr>
-        <w:t>wK</w:t>
+        <w:t>wn‡m‡e</w:t>
       </w:r>
       <w:proofErr w:type="spellEnd"/>
       <w:r>
@@ -7105,7 +7054,7 @@
           <w:sz w:val="28"/>
           <w:szCs w:val="32"/>
         </w:rPr>
-        <w:t>wn‡m‡e</w:t>
+        <w:t>e¨envi</w:t>
       </w:r>
       <w:proofErr w:type="spellEnd"/>
       <w:r>
@@ -7123,7 +7072,7 @@
           <w:sz w:val="28"/>
           <w:szCs w:val="32"/>
         </w:rPr>
-        <w:t>e¨envi</w:t>
+        <w:t>Kie</w:t>
       </w:r>
       <w:proofErr w:type="spellEnd"/>
       <w:r>
@@ -7141,7 +7090,7 @@
           <w:sz w:val="28"/>
           <w:szCs w:val="32"/>
         </w:rPr>
-        <w:t>Kie</w:t>
+        <w:t>Zvn‡j</w:t>
       </w:r>
       <w:proofErr w:type="spellEnd"/>
       <w:r>
@@ -7159,7 +7108,7 @@
           <w:sz w:val="28"/>
           <w:szCs w:val="32"/>
         </w:rPr>
-        <w:t>Zvn‡j</w:t>
+        <w:t>Gfv‡e</w:t>
       </w:r>
       <w:proofErr w:type="spellEnd"/>
       <w:r>
@@ -7168,6 +7117,24 @@
           <w:sz w:val="28"/>
           <w:szCs w:val="32"/>
         </w:rPr>
+        <w:t xml:space="preserve"> w`‡</w:t>
+      </w:r>
+      <w:proofErr w:type="spellStart"/>
+      <w:r>
+        <w:rPr>
+          <w:rFonts w:ascii="SutonnyMJ" w:eastAsia="Times New Roman" w:hAnsi="SutonnyMJ" w:cs="SutonnyMJ"/>
+          <w:sz w:val="28"/>
+          <w:szCs w:val="32"/>
+        </w:rPr>
+        <w:t>jB</w:t>
+      </w:r>
+      <w:proofErr w:type="spellEnd"/>
+      <w:r>
+        <w:rPr>
+          <w:rFonts w:ascii="SutonnyMJ" w:eastAsia="Times New Roman" w:hAnsi="SutonnyMJ" w:cs="SutonnyMJ"/>
+          <w:sz w:val="28"/>
+          <w:szCs w:val="32"/>
+        </w:rPr>
         <w:t xml:space="preserve"> </w:t>
       </w:r>
       <w:proofErr w:type="spellStart"/>
@@ -7177,33 +7144,59 @@
           <w:sz w:val="28"/>
           <w:szCs w:val="32"/>
         </w:rPr>
-        <w:t>Gfv‡e</w:t>
-      </w:r>
-      <w:proofErr w:type="spellEnd"/>
+        <w:t>w</w:t>
+      </w:r>
       <w:r>
         <w:rPr>
           <w:rFonts w:ascii="SutonnyMJ" w:eastAsia="Times New Roman" w:hAnsi="SutonnyMJ" w:cs="SutonnyMJ"/>
           <w:sz w:val="28"/>
           <w:szCs w:val="32"/>
         </w:rPr>
-        <w:t xml:space="preserve"> w`‡</w:t>
-      </w:r>
-      <w:proofErr w:type="spellStart"/>
+        <w:t>b‡Pi</w:t>
+      </w:r>
+      <w:proofErr w:type="spellEnd"/>
       <w:r>
         <w:rPr>
           <w:rFonts w:ascii="SutonnyMJ" w:eastAsia="Times New Roman" w:hAnsi="SutonnyMJ" w:cs="SutonnyMJ"/>
           <w:sz w:val="28"/>
           <w:szCs w:val="32"/>
         </w:rPr>
-        <w:t>jB</w:t>
-      </w:r>
-      <w:proofErr w:type="spellEnd"/>
+        <w:t xml:space="preserve"> </w:t>
+      </w:r>
+      <w:proofErr w:type="spellStart"/>
       <w:r>
         <w:rPr>
           <w:rFonts w:ascii="SutonnyMJ" w:eastAsia="Times New Roman" w:hAnsi="SutonnyMJ" w:cs="SutonnyMJ"/>
           <w:sz w:val="28"/>
           <w:szCs w:val="32"/>
         </w:rPr>
+        <w:t>g‡Zv</w:t>
+      </w:r>
+      <w:proofErr w:type="spellEnd"/>
+      <w:r>
+        <w:rPr>
+          <w:rFonts w:ascii="SutonnyMJ" w:eastAsia="Times New Roman" w:hAnsi="SutonnyMJ" w:cs="SutonnyMJ"/>
+          <w:sz w:val="28"/>
+          <w:szCs w:val="32"/>
+        </w:rPr>
+        <w:t xml:space="preserve"> ‡</w:t>
+      </w:r>
+      <w:proofErr w:type="spellStart"/>
+      <w:r>
+        <w:rPr>
+          <w:rFonts w:ascii="SutonnyMJ" w:eastAsia="Times New Roman" w:hAnsi="SutonnyMJ" w:cs="SutonnyMJ"/>
+          <w:sz w:val="28"/>
+          <w:szCs w:val="32"/>
+        </w:rPr>
+        <w:t>Kv‡Wi</w:t>
+      </w:r>
+      <w:proofErr w:type="spellEnd"/>
+      <w:r>
+        <w:rPr>
+          <w:rFonts w:ascii="SutonnyMJ" w:eastAsia="Times New Roman" w:hAnsi="SutonnyMJ" w:cs="SutonnyMJ"/>
+          <w:sz w:val="28"/>
+          <w:szCs w:val="32"/>
+        </w:rPr>
         <w:t xml:space="preserve"> </w:t>
       </w:r>
       <w:proofErr w:type="spellStart"/>
@@ -7213,141 +7206,71 @@
           <w:sz w:val="28"/>
           <w:szCs w:val="32"/>
         </w:rPr>
-        <w:t>w</w:t>
-      </w:r>
+        <w:t>KvR</w:t>
+      </w:r>
+      <w:proofErr w:type="spellEnd"/>
       <w:r>
         <w:rPr>
           <w:rFonts w:ascii="SutonnyMJ" w:eastAsia="Times New Roman" w:hAnsi="SutonnyMJ" w:cs="SutonnyMJ"/>
           <w:sz w:val="28"/>
           <w:szCs w:val="32"/>
         </w:rPr>
-        <w:t>b‡Pi</w:t>
-      </w:r>
-      <w:proofErr w:type="spellEnd"/>
+        <w:t xml:space="preserve"> </w:t>
+      </w:r>
+      <w:proofErr w:type="spellStart"/>
       <w:r>
         <w:rPr>
           <w:rFonts w:ascii="SutonnyMJ" w:eastAsia="Times New Roman" w:hAnsi="SutonnyMJ" w:cs="SutonnyMJ"/>
           <w:sz w:val="28"/>
           <w:szCs w:val="32"/>
         </w:rPr>
+        <w:t>n‡q</w:t>
+      </w:r>
+      <w:proofErr w:type="spellEnd"/>
+      <w:r>
+        <w:rPr>
+          <w:rFonts w:ascii="SutonnyMJ" w:eastAsia="Times New Roman" w:hAnsi="SutonnyMJ" w:cs="SutonnyMJ"/>
+          <w:sz w:val="28"/>
+          <w:szCs w:val="32"/>
+        </w:rPr>
         <w:t xml:space="preserve"> </w:t>
       </w:r>
-      <w:proofErr w:type="spellStart"/>
       <w:r>
         <w:rPr>
           <w:rFonts w:ascii="SutonnyMJ" w:eastAsia="Times New Roman" w:hAnsi="SutonnyMJ" w:cs="SutonnyMJ"/>
           <w:sz w:val="28"/>
           <w:szCs w:val="32"/>
         </w:rPr>
-        <w:t>g‡Zv</w:t>
-      </w:r>
-      <w:proofErr w:type="spellEnd"/>
+        <w:tab/>
+      </w:r>
+      <w:proofErr w:type="spellStart"/>
       <w:r>
         <w:rPr>
           <w:rFonts w:ascii="SutonnyMJ" w:eastAsia="Times New Roman" w:hAnsi="SutonnyMJ" w:cs="SutonnyMJ"/>
           <w:sz w:val="28"/>
           <w:szCs w:val="32"/>
         </w:rPr>
-        <w:t xml:space="preserve"> ‡</w:t>
-      </w:r>
-      <w:proofErr w:type="spellStart"/>
+        <w:t>hv‡e</w:t>
+      </w:r>
+      <w:proofErr w:type="spellEnd"/>
       <w:r>
         <w:rPr>
           <w:rFonts w:ascii="SutonnyMJ" w:eastAsia="Times New Roman" w:hAnsi="SutonnyMJ" w:cs="SutonnyMJ"/>
           <w:sz w:val="28"/>
           <w:szCs w:val="32"/>
         </w:rPr>
-        <w:t>Kv‡Wi</w:t>
-      </w:r>
-      <w:proofErr w:type="spellEnd"/>
-      <w:r>
-        <w:rPr>
-          <w:rFonts w:ascii="SutonnyMJ" w:eastAsia="Times New Roman" w:hAnsi="SutonnyMJ" w:cs="SutonnyMJ"/>
-          <w:sz w:val="28"/>
-          <w:szCs w:val="32"/>
-        </w:rPr>
-        <w:t xml:space="preserve"> </w:t>
-      </w:r>
-      <w:proofErr w:type="spellStart"/>
-      <w:r>
-        <w:rPr>
-          <w:rFonts w:ascii="SutonnyMJ" w:eastAsia="Times New Roman" w:hAnsi="SutonnyMJ" w:cs="SutonnyMJ"/>
-          <w:sz w:val="28"/>
-          <w:szCs w:val="32"/>
-        </w:rPr>
-        <w:t>KvR</w:t>
-      </w:r>
-      <w:proofErr w:type="spellEnd"/>
-      <w:r>
-        <w:rPr>
-          <w:rFonts w:ascii="SutonnyMJ" w:eastAsia="Times New Roman" w:hAnsi="SutonnyMJ" w:cs="SutonnyMJ"/>
-          <w:sz w:val="28"/>
-          <w:szCs w:val="32"/>
-        </w:rPr>
-        <w:t xml:space="preserve"> </w:t>
-      </w:r>
-      <w:proofErr w:type="spellStart"/>
-      <w:r>
-        <w:rPr>
-          <w:rFonts w:ascii="SutonnyMJ" w:eastAsia="Times New Roman" w:hAnsi="SutonnyMJ" w:cs="SutonnyMJ"/>
-          <w:sz w:val="28"/>
-          <w:szCs w:val="32"/>
-        </w:rPr>
-        <w:t>n‡q</w:t>
-      </w:r>
-      <w:proofErr w:type="spellEnd"/>
-      <w:r>
-        <w:rPr>
-          <w:rFonts w:ascii="SutonnyMJ" w:eastAsia="Times New Roman" w:hAnsi="SutonnyMJ" w:cs="SutonnyMJ"/>
-          <w:sz w:val="28"/>
-          <w:szCs w:val="32"/>
-        </w:rPr>
-        <w:t xml:space="preserve"> </w:t>
-      </w:r>
-      <w:r>
-        <w:rPr>
-          <w:rFonts w:ascii="SutonnyMJ" w:eastAsia="Times New Roman" w:hAnsi="SutonnyMJ" w:cs="SutonnyMJ"/>
-          <w:sz w:val="28"/>
-          <w:szCs w:val="32"/>
-        </w:rPr>
+        <w:t xml:space="preserve"> |</w:t>
+      </w:r>
+    </w:p>
+    <w:p>
+      <w:pPr>
+        <w:spacing w:after="0" w:line="240" w:lineRule="auto"/>
+      </w:pPr>
+      <w:r>
         <w:tab/>
       </w:r>
-      <w:proofErr w:type="spellStart"/>
-      <w:r>
-        <w:rPr>
-          <w:rFonts w:ascii="SutonnyMJ" w:eastAsia="Times New Roman" w:hAnsi="SutonnyMJ" w:cs="SutonnyMJ"/>
-          <w:sz w:val="28"/>
-          <w:szCs w:val="32"/>
-        </w:rPr>
-        <w:t>hv‡e</w:t>
-      </w:r>
-      <w:proofErr w:type="spellEnd"/>
-      <w:r>
-        <w:rPr>
-          <w:rFonts w:ascii="SutonnyMJ" w:eastAsia="Times New Roman" w:hAnsi="SutonnyMJ" w:cs="SutonnyMJ"/>
-          <w:sz w:val="28"/>
-          <w:szCs w:val="32"/>
-        </w:rPr>
-        <w:t xml:space="preserve"> |</w:t>
-      </w:r>
-    </w:p>
-    <w:p>
-      <w:pPr>
-        <w:spacing w:after="0" w:line="240" w:lineRule="auto"/>
-      </w:pPr>
-      <w:r>
-        <w:tab/>
-      </w:r>
-      <w:r>
-        <w:t>$table-&gt;</w:t>
-      </w:r>
-      <w:proofErr w:type="gramStart"/>
-      <w:r>
-        <w:t>foreign(</w:t>
-      </w:r>
-      <w:proofErr w:type="gramEnd"/>
-      <w:r>
-        <w:t>'user_id')-&gt;references('id')-&gt;on('users')-&gt;onDelete('cascade')-&gt;onUpdate('cascade');</w:t>
+      <w:r>
+        <w:t>$table-&gt;foreign('user_id')-&gt;references('id')-&gt;on('users')-&gt;onDelete('cascade')-&gt;onUpdate('cascade');</w:t>
       </w:r>
     </w:p>
     <w:p>
@@ -7438,7 +7361,49 @@
           <w:szCs w:val="30"/>
           <w:shd w:val="clear" w:color="auto" w:fill="FFFFFF"/>
         </w:rPr>
-        <w:t>t's the same of</w:t>
+        <w:t xml:space="preserve">t's the same of </w:t>
+      </w:r>
+      <w:r>
+        <w:rPr>
+          <w:rStyle w:val="HTMLCode"/>
+          <w:rFonts w:ascii="var(--ff-monospace)" w:eastAsiaTheme="minorHAnsi" w:hAnsi="var(--ff-monospace)"/>
+          <w:color w:val="FF0000"/>
+          <w:sz w:val="24"/>
+          <w:szCs w:val="24"/>
+        </w:rPr>
+        <w:t>foreign('</w:t>
+      </w:r>
+      <w:proofErr w:type="spellStart"/>
+      <w:r>
+        <w:rPr>
+          <w:rStyle w:val="HTMLCode"/>
+          <w:rFonts w:ascii="var(--ff-monospace)" w:eastAsiaTheme="minorHAnsi" w:hAnsi="var(--ff-monospace)"/>
+          <w:color w:val="FF0000"/>
+          <w:sz w:val="24"/>
+          <w:szCs w:val="24"/>
+        </w:rPr>
+        <w:t>user_id</w:t>
+      </w:r>
+      <w:proofErr w:type="spellEnd"/>
+      <w:r>
+        <w:rPr>
+          <w:rStyle w:val="HTMLCode"/>
+          <w:rFonts w:ascii="var(--ff-monospace)" w:eastAsiaTheme="minorHAnsi" w:hAnsi="var(--ff-monospace)"/>
+          <w:color w:val="FF0000"/>
+          <w:sz w:val="24"/>
+          <w:szCs w:val="24"/>
+        </w:rPr>
+        <w:t>')-&gt;references('id')-&gt;on('users')</w:t>
+      </w:r>
+      <w:r>
+        <w:rPr>
+          <w:rFonts w:ascii="Segoe UI" w:hAnsi="Segoe UI" w:cs="Segoe UI"/>
+          <w:color w:val="FF0000"/>
+          <w:sz w:val="30"/>
+          <w:szCs w:val="30"/>
+          <w:shd w:val="clear" w:color="auto" w:fill="FFFFFF"/>
+        </w:rPr>
+        <w:t>,</w:t>
       </w:r>
       <w:r>
         <w:rPr>
@@ -7452,55 +7417,13 @@
       </w:r>
       <w:r>
         <w:rPr>
-          <w:rStyle w:val="HTMLCode"/>
-          <w:rFonts w:ascii="var(--ff-monospace)" w:eastAsiaTheme="minorHAnsi" w:hAnsi="var(--ff-monospace)"/>
-          <w:color w:val="FF0000"/>
-          <w:sz w:val="24"/>
-          <w:szCs w:val="24"/>
-        </w:rPr>
-        <w:t>foreign('</w:t>
-      </w:r>
-      <w:proofErr w:type="spellStart"/>
-      <w:r>
-        <w:rPr>
-          <w:rStyle w:val="HTMLCode"/>
-          <w:rFonts w:ascii="var(--ff-monospace)" w:eastAsiaTheme="minorHAnsi" w:hAnsi="var(--ff-monospace)"/>
-          <w:color w:val="FF0000"/>
-          <w:sz w:val="24"/>
-          <w:szCs w:val="24"/>
-        </w:rPr>
-        <w:t>user_id</w:t>
-      </w:r>
-      <w:proofErr w:type="spellEnd"/>
-      <w:r>
-        <w:rPr>
-          <w:rStyle w:val="HTMLCode"/>
-          <w:rFonts w:ascii="var(--ff-monospace)" w:eastAsiaTheme="minorHAnsi" w:hAnsi="var(--ff-monospace)"/>
-          <w:color w:val="FF0000"/>
-          <w:sz w:val="24"/>
-          <w:szCs w:val="24"/>
-        </w:rPr>
-        <w:t>')-&gt;references('id')-&gt;on('users')</w:t>
-      </w:r>
-      <w:r>
-        <w:rPr>
-          <w:rFonts w:ascii="Segoe UI" w:hAnsi="Segoe UI" w:cs="Segoe UI"/>
-          <w:color w:val="FF0000"/>
-          <w:sz w:val="30"/>
-          <w:szCs w:val="30"/>
-          <w:shd w:val="clear" w:color="auto" w:fill="FFFFFF"/>
-        </w:rPr>
-        <w:t>,</w:t>
-      </w:r>
-      <w:r>
-        <w:rPr>
           <w:rFonts w:ascii="Segoe UI" w:hAnsi="Segoe UI" w:cs="Segoe UI"/>
           <w:color w:val="090909"/>
           <w:sz w:val="30"/>
           <w:szCs w:val="30"/>
           <w:shd w:val="clear" w:color="auto" w:fill="FFFFFF"/>
         </w:rPr>
-        <w:t xml:space="preserve"> </w:t>
+        <w:br/>
       </w:r>
       <w:r>
         <w:rPr>
@@ -7510,26 +7433,7 @@
           <w:szCs w:val="30"/>
           <w:shd w:val="clear" w:color="auto" w:fill="FFFFFF"/>
         </w:rPr>
-        <w:br/>
-      </w:r>
-      <w:r>
-        <w:rPr>
-          <w:rFonts w:ascii="Segoe UI" w:hAnsi="Segoe UI" w:cs="Segoe UI"/>
-          <w:color w:val="090909"/>
-          <w:sz w:val="30"/>
-          <w:szCs w:val="30"/>
-          <w:shd w:val="clear" w:color="auto" w:fill="FFFFFF"/>
-        </w:rPr>
         <w:tab/>
-      </w:r>
-      <w:r>
-        <w:rPr>
-          <w:rFonts w:ascii="Segoe UI" w:hAnsi="Segoe UI" w:cs="Segoe UI"/>
-          <w:color w:val="090909"/>
-          <w:sz w:val="30"/>
-          <w:szCs w:val="30"/>
-          <w:shd w:val="clear" w:color="auto" w:fill="FFFFFF"/>
-        </w:rPr>
         <w:t>even as </w:t>
       </w:r>
       <w:r>
@@ -7739,27 +7643,7 @@
           <w:sz w:val="24"/>
           <w:szCs w:val="24"/>
         </w:rPr>
-        <w:t>Schema::</w:t>
-      </w:r>
-      <w:proofErr w:type="gramStart"/>
-      <w:r>
-        <w:rPr>
-          <w:rFonts w:ascii="var(--ff-monospace)" w:eastAsia="Times New Roman" w:hAnsi="var(--ff-monospace)" w:cs="Courier New"/>
-          <w:color w:val="F8F8F2"/>
-          <w:sz w:val="24"/>
-          <w:szCs w:val="24"/>
-        </w:rPr>
-        <w:t>create(</w:t>
-      </w:r>
-      <w:proofErr w:type="gramEnd"/>
-      <w:r>
-        <w:rPr>
-          <w:rFonts w:ascii="var(--ff-monospace)" w:eastAsia="Times New Roman" w:hAnsi="var(--ff-monospace)" w:cs="Courier New"/>
-          <w:color w:val="F8F8F2"/>
-          <w:sz w:val="24"/>
-          <w:szCs w:val="24"/>
-        </w:rPr>
-        <w:t>'posts', function (Blueprint $table) {</w:t>
+        <w:t>Schema::create('posts', function (Blueprint $table) {</w:t>
       </w:r>
     </w:p>
     <w:p>
@@ -7825,27 +7709,7 @@
           <w:sz w:val="24"/>
           <w:szCs w:val="24"/>
         </w:rPr>
-        <w:t>$table-&gt;</w:t>
-      </w:r>
-      <w:proofErr w:type="gramStart"/>
-      <w:r>
-        <w:rPr>
-          <w:rFonts w:ascii="var(--ff-monospace)" w:eastAsia="Times New Roman" w:hAnsi="var(--ff-monospace)" w:cs="Courier New"/>
-          <w:color w:val="F8F8F2"/>
-          <w:sz w:val="24"/>
-          <w:szCs w:val="24"/>
-        </w:rPr>
-        <w:t>id(</w:t>
-      </w:r>
-      <w:proofErr w:type="gramEnd"/>
-      <w:r>
-        <w:rPr>
-          <w:rFonts w:ascii="var(--ff-monospace)" w:eastAsia="Times New Roman" w:hAnsi="var(--ff-monospace)" w:cs="Courier New"/>
-          <w:color w:val="F8F8F2"/>
-          <w:sz w:val="24"/>
-          <w:szCs w:val="24"/>
-        </w:rPr>
-        <w:t>);</w:t>
+        <w:t>$table-&gt;id();</w:t>
       </w:r>
     </w:p>
     <w:p>
@@ -7912,27 +7776,7 @@
           <w:sz w:val="24"/>
           <w:szCs w:val="24"/>
         </w:rPr>
-        <w:t>$table-&gt;</w:t>
-      </w:r>
-      <w:proofErr w:type="gramStart"/>
-      <w:r>
-        <w:rPr>
-          <w:rFonts w:ascii="var(--ff-monospace)" w:eastAsia="Times New Roman" w:hAnsi="var(--ff-monospace)" w:cs="Courier New"/>
-          <w:color w:val="F8F8F2"/>
-          <w:sz w:val="24"/>
-          <w:szCs w:val="24"/>
-        </w:rPr>
-        <w:t>foreignId(</w:t>
-      </w:r>
-      <w:proofErr w:type="gramEnd"/>
-      <w:r>
-        <w:rPr>
-          <w:rFonts w:ascii="var(--ff-monospace)" w:eastAsia="Times New Roman" w:hAnsi="var(--ff-monospace)" w:cs="Courier New"/>
-          <w:color w:val="F8F8F2"/>
-          <w:sz w:val="24"/>
-          <w:szCs w:val="24"/>
-        </w:rPr>
-        <w:t>'author')-&gt;constrained('users')-&gt;onDelete('cascade')-&gt;onUpdate('cascade');</w:t>
+        <w:t>$table-&gt;foreignId('author')-&gt;constrained('users')-&gt;onDelete('cascade')-&gt;onUpdate('cascade');</w:t>
       </w:r>
     </w:p>
     <w:p>
@@ -7998,27 +7842,7 @@
           <w:sz w:val="24"/>
           <w:szCs w:val="24"/>
         </w:rPr>
-        <w:t xml:space="preserve"> $table-&gt;</w:t>
-      </w:r>
-      <w:proofErr w:type="gramStart"/>
-      <w:r>
-        <w:rPr>
-          <w:rFonts w:ascii="var(--ff-monospace)" w:eastAsia="Times New Roman" w:hAnsi="var(--ff-monospace)" w:cs="Courier New"/>
-          <w:color w:val="F8F8F2"/>
-          <w:sz w:val="24"/>
-          <w:szCs w:val="24"/>
-        </w:rPr>
-        <w:t>timestamps(</w:t>
-      </w:r>
-      <w:proofErr w:type="gramEnd"/>
-      <w:r>
-        <w:rPr>
-          <w:rFonts w:ascii="var(--ff-monospace)" w:eastAsia="Times New Roman" w:hAnsi="var(--ff-monospace)" w:cs="Courier New"/>
-          <w:color w:val="F8F8F2"/>
-          <w:sz w:val="24"/>
-          <w:szCs w:val="24"/>
-        </w:rPr>
-        <w:t>);</w:t>
+        <w:t xml:space="preserve"> $table-&gt;timestamps();</w:t>
       </w:r>
     </w:p>
     <w:p>
@@ -8085,15 +7909,7 @@
         <w:tab/>
       </w:r>
       <w:r>
-        <w:t>Schema::</w:t>
-      </w:r>
-      <w:proofErr w:type="gramStart"/>
-      <w:r>
-        <w:t>create(</w:t>
-      </w:r>
-      <w:proofErr w:type="gramEnd"/>
-      <w:r>
-        <w:t>'posts', function (Blueprint $table) {</w:t>
+        <w:t>Schema::create('posts', function (Blueprint $table) {</w:t>
       </w:r>
     </w:p>
     <w:p>
@@ -8101,15 +7917,7 @@
         <w:tab/>
       </w:r>
       <w:r>
-        <w:t xml:space="preserve">    $table-&gt;</w:t>
-      </w:r>
-      <w:proofErr w:type="gramStart"/>
-      <w:r>
-        <w:t>increments(</w:t>
-      </w:r>
-      <w:proofErr w:type="gramEnd"/>
-      <w:r>
-        <w:t>'id');</w:t>
+        <w:t xml:space="preserve">    $table-&gt;increments('id');</w:t>
       </w:r>
     </w:p>
     <w:p>
@@ -8120,15 +7928,7 @@
         <w:tab/>
       </w:r>
       <w:r>
-        <w:t xml:space="preserve">   $table-&gt;</w:t>
-      </w:r>
-      <w:proofErr w:type="gramStart"/>
-      <w:r>
-        <w:t>integer(</w:t>
-      </w:r>
-      <w:proofErr w:type="gramEnd"/>
-      <w:r>
-        <w:t>'author')-&gt;unsigned();</w:t>
+        <w:t xml:space="preserve">   $table-&gt;integer('author')-&gt;unsigned();</w:t>
       </w:r>
     </w:p>
     <w:p>
@@ -8139,15 +7939,7 @@
         <w:tab/>
       </w:r>
       <w:r>
-        <w:t xml:space="preserve">  $table-&gt;</w:t>
-      </w:r>
-      <w:proofErr w:type="gramStart"/>
-      <w:r>
-        <w:t>timestamps(</w:t>
-      </w:r>
-      <w:proofErr w:type="gramEnd"/>
-      <w:r>
-        <w:t>);</w:t>
+        <w:t xml:space="preserve">  $table-&gt;timestamps();</w:t>
       </w:r>
     </w:p>
     <w:p>
@@ -8158,15 +7950,7 @@
         <w:tab/>
       </w:r>
       <w:r>
-        <w:t xml:space="preserve">  $table-&gt;</w:t>
-      </w:r>
-      <w:proofErr w:type="gramStart"/>
-      <w:r>
-        <w:t>foreign(</w:t>
-      </w:r>
-      <w:proofErr w:type="gramEnd"/>
-      <w:r>
-        <w:t>'author')-&gt;references('id')-&gt;on('users')-&gt;onDelete('cascade')-&gt;onUpdate('cascade');</w:t>
+        <w:t xml:space="preserve">  $table-&gt;foreign('author')-&gt;references('id')-&gt;on('users')-&gt;onDelete('cascade')-&gt;onUpdate('cascade');</w:t>
       </w:r>
     </w:p>
     <w:p>
@@ -8191,13 +7975,1013 @@
       <w:r>
         <w:tab/>
       </w:r>
+      <w:r>
+        <w:t>$table-&gt;foreignId('user_id')-&gt;constrained('users')-&gt;cascadeOnDelete()</w:t>
+      </w:r>
+    </w:p>
+    <w:p>
+      <w:pPr>
+        <w:shd w:val="clear" w:color="auto" w:fill="FFFFFF"/>
+        <w:spacing w:after="100" w:afterAutospacing="1" w:line="240" w:lineRule="auto"/>
+        <w:textAlignment w:val="baseline"/>
+        <w:rPr>
+          <w:rFonts w:ascii="Segoe UI" w:eastAsia="Times New Roman" w:hAnsi="Segoe UI" w:cs="Segoe UI"/>
+          <w:color w:val="232629"/>
+          <w:sz w:val="23"/>
+          <w:szCs w:val="23"/>
+        </w:rPr>
+      </w:pPr>
+      <w:r>
+        <w:rPr>
+          <w:rFonts w:ascii="Segoe UI" w:eastAsia="Times New Roman" w:hAnsi="Segoe UI" w:cs="Segoe UI"/>
+          <w:color w:val="232629"/>
+          <w:sz w:val="23"/>
+          <w:szCs w:val="23"/>
+        </w:rPr>
+        <w:t>An easy solution would be to delete the relation when the category is deleted</w:t>
+      </w:r>
+    </w:p>
+    <w:p>
+      <w:pPr>
+        <w:shd w:val="clear" w:color="auto" w:fill="FFFFFF"/>
+        <w:spacing w:after="0" w:afterAutospacing="1" w:line="240" w:lineRule="auto"/>
+        <w:textAlignment w:val="baseline"/>
+        <w:rPr>
+          <w:rFonts w:ascii="Segoe UI" w:eastAsia="Times New Roman" w:hAnsi="Segoe UI" w:cs="Segoe UI"/>
+          <w:color w:val="232629"/>
+          <w:sz w:val="23"/>
+          <w:szCs w:val="23"/>
+        </w:rPr>
+      </w:pPr>
+      <w:r>
+        <w:rPr>
+          <w:rFonts w:ascii="inherit" w:eastAsia="Times New Roman" w:hAnsi="inherit" w:cs="Segoe UI"/>
+          <w:b/>
+          <w:bCs/>
+          <w:color w:val="232629"/>
+          <w:sz w:val="23"/>
+          <w:szCs w:val="23"/>
+          <w:bdr w:val="none" w:sz="0" w:space="0" w:color="auto" w:frame="1"/>
+        </w:rPr>
+        <w:t>Pivot migration for the relationship</w:t>
+      </w:r>
+    </w:p>
+    <w:p>
+      <w:pPr>
+        <w:tabs>
+          <w:tab w:val="left" w:pos="916"/>
+          <w:tab w:val="left" w:pos="1832"/>
+          <w:tab w:val="left" w:pos="2748"/>
+          <w:tab w:val="left" w:pos="3664"/>
+          <w:tab w:val="left" w:pos="4580"/>
+          <w:tab w:val="left" w:pos="5496"/>
+          <w:tab w:val="left" w:pos="6412"/>
+          <w:tab w:val="left" w:pos="7328"/>
+          <w:tab w:val="left" w:pos="8244"/>
+          <w:tab w:val="left" w:pos="9160"/>
+          <w:tab w:val="left" w:pos="10076"/>
+          <w:tab w:val="left" w:pos="10992"/>
+          <w:tab w:val="left" w:pos="11908"/>
+          <w:tab w:val="left" w:pos="12824"/>
+          <w:tab w:val="left" w:pos="13740"/>
+          <w:tab w:val="left" w:pos="14656"/>
+        </w:tabs>
+        <w:spacing w:after="0" w:line="240" w:lineRule="auto"/>
+        <w:textAlignment w:val="baseline"/>
+        <w:rPr>
+          <w:rFonts w:ascii="inherit" w:eastAsia="Times New Roman" w:hAnsi="inherit" w:cs="Courier New"/>
+          <w:sz w:val="20"/>
+          <w:szCs w:val="20"/>
+          <w:bdr w:val="none" w:sz="0" w:space="0" w:color="auto" w:frame="1"/>
+        </w:rPr>
+      </w:pPr>
+      <w:r>
+        <w:rPr>
+          <w:rFonts w:ascii="inherit" w:eastAsia="Times New Roman" w:hAnsi="inherit" w:cs="Courier New"/>
+          <w:sz w:val="20"/>
+          <w:szCs w:val="20"/>
+          <w:bdr w:val="none" w:sz="0" w:space="0" w:color="auto" w:frame="1"/>
+        </w:rPr>
+        <w:t>public function up()</w:t>
+      </w:r>
+    </w:p>
+    <w:p>
+      <w:pPr>
+        <w:tabs>
+          <w:tab w:val="left" w:pos="916"/>
+          <w:tab w:val="left" w:pos="1832"/>
+          <w:tab w:val="left" w:pos="2748"/>
+          <w:tab w:val="left" w:pos="3664"/>
+          <w:tab w:val="left" w:pos="4580"/>
+          <w:tab w:val="left" w:pos="5496"/>
+          <w:tab w:val="left" w:pos="6412"/>
+          <w:tab w:val="left" w:pos="7328"/>
+          <w:tab w:val="left" w:pos="8244"/>
+          <w:tab w:val="left" w:pos="9160"/>
+          <w:tab w:val="left" w:pos="10076"/>
+          <w:tab w:val="left" w:pos="10992"/>
+          <w:tab w:val="left" w:pos="11908"/>
+          <w:tab w:val="left" w:pos="12824"/>
+          <w:tab w:val="left" w:pos="13740"/>
+          <w:tab w:val="left" w:pos="14656"/>
+        </w:tabs>
+        <w:spacing w:after="0" w:line="240" w:lineRule="auto"/>
+        <w:textAlignment w:val="baseline"/>
+        <w:rPr>
+          <w:rFonts w:ascii="inherit" w:eastAsia="Times New Roman" w:hAnsi="inherit" w:cs="Courier New"/>
+          <w:sz w:val="20"/>
+          <w:szCs w:val="20"/>
+          <w:bdr w:val="none" w:sz="0" w:space="0" w:color="auto" w:frame="1"/>
+        </w:rPr>
+      </w:pPr>
+      <w:r>
+        <w:rPr>
+          <w:rFonts w:ascii="inherit" w:eastAsia="Times New Roman" w:hAnsi="inherit" w:cs="Courier New"/>
+          <w:sz w:val="20"/>
+          <w:szCs w:val="20"/>
+          <w:bdr w:val="none" w:sz="0" w:space="0" w:color="auto" w:frame="1"/>
+        </w:rPr>
+        <w:t>{</w:t>
+      </w:r>
+    </w:p>
+    <w:p>
+      <w:pPr>
+        <w:tabs>
+          <w:tab w:val="left" w:pos="916"/>
+          <w:tab w:val="left" w:pos="1832"/>
+          <w:tab w:val="left" w:pos="2748"/>
+          <w:tab w:val="left" w:pos="3664"/>
+          <w:tab w:val="left" w:pos="4580"/>
+          <w:tab w:val="left" w:pos="5496"/>
+          <w:tab w:val="left" w:pos="6412"/>
+          <w:tab w:val="left" w:pos="7328"/>
+          <w:tab w:val="left" w:pos="8244"/>
+          <w:tab w:val="left" w:pos="9160"/>
+          <w:tab w:val="left" w:pos="10076"/>
+          <w:tab w:val="left" w:pos="10992"/>
+          <w:tab w:val="left" w:pos="11908"/>
+          <w:tab w:val="left" w:pos="12824"/>
+          <w:tab w:val="left" w:pos="13740"/>
+          <w:tab w:val="left" w:pos="14656"/>
+        </w:tabs>
+        <w:spacing w:after="0" w:line="240" w:lineRule="auto"/>
+        <w:textAlignment w:val="baseline"/>
+        <w:rPr>
+          <w:rFonts w:ascii="inherit" w:eastAsia="Times New Roman" w:hAnsi="inherit" w:cs="Courier New"/>
+          <w:sz w:val="20"/>
+          <w:szCs w:val="20"/>
+          <w:bdr w:val="none" w:sz="0" w:space="0" w:color="auto" w:frame="1"/>
+        </w:rPr>
+      </w:pPr>
+      <w:r>
+        <w:rPr>
+          <w:rFonts w:ascii="inherit" w:eastAsia="Times New Roman" w:hAnsi="inherit" w:cs="Courier New"/>
+          <w:sz w:val="20"/>
+          <w:szCs w:val="20"/>
+          <w:bdr w:val="none" w:sz="0" w:space="0" w:color="auto" w:frame="1"/>
+        </w:rPr>
+        <w:t xml:space="preserve">    Schema::create('</w:t>
+      </w:r>
+      <w:proofErr w:type="spellStart"/>
+      <w:r>
+        <w:rPr>
+          <w:rFonts w:ascii="inherit" w:eastAsia="Times New Roman" w:hAnsi="inherit" w:cs="Courier New"/>
+          <w:sz w:val="20"/>
+          <w:szCs w:val="20"/>
+          <w:bdr w:val="none" w:sz="0" w:space="0" w:color="auto" w:frame="1"/>
+        </w:rPr>
+        <w:t>category_post</w:t>
+      </w:r>
+      <w:proofErr w:type="spellEnd"/>
+      <w:r>
+        <w:rPr>
+          <w:rFonts w:ascii="inherit" w:eastAsia="Times New Roman" w:hAnsi="inherit" w:cs="Courier New"/>
+          <w:sz w:val="20"/>
+          <w:szCs w:val="20"/>
+          <w:bdr w:val="none" w:sz="0" w:space="0" w:color="auto" w:frame="1"/>
+        </w:rPr>
+        <w:t>', function (Blueprint $table) {</w:t>
+      </w:r>
+    </w:p>
+    <w:p>
+      <w:pPr>
+        <w:tabs>
+          <w:tab w:val="left" w:pos="916"/>
+          <w:tab w:val="left" w:pos="1832"/>
+          <w:tab w:val="left" w:pos="2748"/>
+          <w:tab w:val="left" w:pos="3664"/>
+          <w:tab w:val="left" w:pos="4580"/>
+          <w:tab w:val="left" w:pos="5496"/>
+          <w:tab w:val="left" w:pos="6412"/>
+          <w:tab w:val="left" w:pos="7328"/>
+          <w:tab w:val="left" w:pos="8244"/>
+          <w:tab w:val="left" w:pos="9160"/>
+          <w:tab w:val="left" w:pos="10076"/>
+          <w:tab w:val="left" w:pos="10992"/>
+          <w:tab w:val="left" w:pos="11908"/>
+          <w:tab w:val="left" w:pos="12824"/>
+          <w:tab w:val="left" w:pos="13740"/>
+          <w:tab w:val="left" w:pos="14656"/>
+        </w:tabs>
+        <w:spacing w:after="0" w:line="240" w:lineRule="auto"/>
+        <w:textAlignment w:val="baseline"/>
+        <w:rPr>
+          <w:rFonts w:ascii="inherit" w:eastAsia="Times New Roman" w:hAnsi="inherit" w:cs="Courier New"/>
+          <w:sz w:val="20"/>
+          <w:szCs w:val="20"/>
+          <w:bdr w:val="none" w:sz="0" w:space="0" w:color="auto" w:frame="1"/>
+        </w:rPr>
+      </w:pPr>
+      <w:r>
+        <w:rPr>
+          <w:rFonts w:ascii="inherit" w:eastAsia="Times New Roman" w:hAnsi="inherit" w:cs="Courier New"/>
+          <w:sz w:val="20"/>
+          <w:szCs w:val="20"/>
+          <w:bdr w:val="none" w:sz="0" w:space="0" w:color="auto" w:frame="1"/>
+        </w:rPr>
+        <w:t xml:space="preserve">        $table-&gt;id();</w:t>
+      </w:r>
+    </w:p>
+    <w:p>
+      <w:pPr>
+        <w:tabs>
+          <w:tab w:val="left" w:pos="916"/>
+          <w:tab w:val="left" w:pos="1832"/>
+          <w:tab w:val="left" w:pos="2748"/>
+          <w:tab w:val="left" w:pos="3664"/>
+          <w:tab w:val="left" w:pos="4580"/>
+          <w:tab w:val="left" w:pos="5496"/>
+          <w:tab w:val="left" w:pos="6412"/>
+          <w:tab w:val="left" w:pos="7328"/>
+          <w:tab w:val="left" w:pos="8244"/>
+          <w:tab w:val="left" w:pos="9160"/>
+          <w:tab w:val="left" w:pos="10076"/>
+          <w:tab w:val="left" w:pos="10992"/>
+          <w:tab w:val="left" w:pos="11908"/>
+          <w:tab w:val="left" w:pos="12824"/>
+          <w:tab w:val="left" w:pos="13740"/>
+          <w:tab w:val="left" w:pos="14656"/>
+        </w:tabs>
+        <w:spacing w:after="0" w:line="240" w:lineRule="auto"/>
+        <w:textAlignment w:val="baseline"/>
+        <w:rPr>
+          <w:rFonts w:ascii="inherit" w:eastAsia="Times New Roman" w:hAnsi="inherit" w:cs="Courier New"/>
+          <w:sz w:val="20"/>
+          <w:szCs w:val="20"/>
+          <w:bdr w:val="none" w:sz="0" w:space="0" w:color="auto" w:frame="1"/>
+        </w:rPr>
+      </w:pPr>
+      <w:r>
+        <w:rPr>
+          <w:rFonts w:ascii="inherit" w:eastAsia="Times New Roman" w:hAnsi="inherit" w:cs="Courier New"/>
+          <w:sz w:val="20"/>
+          <w:szCs w:val="20"/>
+          <w:bdr w:val="none" w:sz="0" w:space="0" w:color="auto" w:frame="1"/>
+        </w:rPr>
+        <w:t xml:space="preserve">        $table-&gt;</w:t>
+      </w:r>
+      <w:proofErr w:type="spellStart"/>
+      <w:r>
+        <w:rPr>
+          <w:rFonts w:ascii="inherit" w:eastAsia="Times New Roman" w:hAnsi="inherit" w:cs="Courier New"/>
+          <w:sz w:val="20"/>
+          <w:szCs w:val="20"/>
+          <w:bdr w:val="none" w:sz="0" w:space="0" w:color="auto" w:frame="1"/>
+        </w:rPr>
+        <w:t>unsignedInteger</w:t>
+      </w:r>
+      <w:proofErr w:type="spellEnd"/>
+      <w:r>
+        <w:rPr>
+          <w:rFonts w:ascii="inherit" w:eastAsia="Times New Roman" w:hAnsi="inherit" w:cs="Courier New"/>
+          <w:sz w:val="20"/>
+          <w:szCs w:val="20"/>
+          <w:bdr w:val="none" w:sz="0" w:space="0" w:color="auto" w:frame="1"/>
+        </w:rPr>
+        <w:t>('</w:t>
+      </w:r>
+      <w:proofErr w:type="spellStart"/>
+      <w:r>
+        <w:rPr>
+          <w:rFonts w:ascii="inherit" w:eastAsia="Times New Roman" w:hAnsi="inherit" w:cs="Courier New"/>
+          <w:sz w:val="20"/>
+          <w:szCs w:val="20"/>
+          <w:bdr w:val="none" w:sz="0" w:space="0" w:color="auto" w:frame="1"/>
+        </w:rPr>
+        <w:t>post_id</w:t>
+      </w:r>
+      <w:proofErr w:type="spellEnd"/>
+      <w:r>
+        <w:rPr>
+          <w:rFonts w:ascii="inherit" w:eastAsia="Times New Roman" w:hAnsi="inherit" w:cs="Courier New"/>
+          <w:sz w:val="20"/>
+          <w:szCs w:val="20"/>
+          <w:bdr w:val="none" w:sz="0" w:space="0" w:color="auto" w:frame="1"/>
+        </w:rPr>
+        <w:t>');</w:t>
+      </w:r>
+    </w:p>
+    <w:p>
+      <w:pPr>
+        <w:tabs>
+          <w:tab w:val="left" w:pos="916"/>
+          <w:tab w:val="left" w:pos="1832"/>
+          <w:tab w:val="left" w:pos="2748"/>
+          <w:tab w:val="left" w:pos="3664"/>
+          <w:tab w:val="left" w:pos="4580"/>
+          <w:tab w:val="left" w:pos="5496"/>
+          <w:tab w:val="left" w:pos="6412"/>
+          <w:tab w:val="left" w:pos="7328"/>
+          <w:tab w:val="left" w:pos="8244"/>
+          <w:tab w:val="left" w:pos="9160"/>
+          <w:tab w:val="left" w:pos="10076"/>
+          <w:tab w:val="left" w:pos="10992"/>
+          <w:tab w:val="left" w:pos="11908"/>
+          <w:tab w:val="left" w:pos="12824"/>
+          <w:tab w:val="left" w:pos="13740"/>
+          <w:tab w:val="left" w:pos="14656"/>
+        </w:tabs>
+        <w:spacing w:after="0" w:line="240" w:lineRule="auto"/>
+        <w:textAlignment w:val="baseline"/>
+        <w:rPr>
+          <w:rFonts w:ascii="inherit" w:eastAsia="Times New Roman" w:hAnsi="inherit" w:cs="Courier New"/>
+          <w:sz w:val="20"/>
+          <w:szCs w:val="20"/>
+          <w:bdr w:val="none" w:sz="0" w:space="0" w:color="auto" w:frame="1"/>
+        </w:rPr>
+      </w:pPr>
+      <w:r>
+        <w:rPr>
+          <w:rFonts w:ascii="inherit" w:eastAsia="Times New Roman" w:hAnsi="inherit" w:cs="Courier New"/>
+          <w:sz w:val="20"/>
+          <w:szCs w:val="20"/>
+          <w:bdr w:val="none" w:sz="0" w:space="0" w:color="auto" w:frame="1"/>
+        </w:rPr>
+        <w:t xml:space="preserve">        $table-&gt;</w:t>
+      </w:r>
+      <w:proofErr w:type="spellStart"/>
+      <w:r>
+        <w:rPr>
+          <w:rFonts w:ascii="inherit" w:eastAsia="Times New Roman" w:hAnsi="inherit" w:cs="Courier New"/>
+          <w:sz w:val="20"/>
+          <w:szCs w:val="20"/>
+          <w:bdr w:val="none" w:sz="0" w:space="0" w:color="auto" w:frame="1"/>
+        </w:rPr>
+        <w:t>unsignedInteger</w:t>
+      </w:r>
+      <w:proofErr w:type="spellEnd"/>
+      <w:r>
+        <w:rPr>
+          <w:rFonts w:ascii="inherit" w:eastAsia="Times New Roman" w:hAnsi="inherit" w:cs="Courier New"/>
+          <w:sz w:val="20"/>
+          <w:szCs w:val="20"/>
+          <w:bdr w:val="none" w:sz="0" w:space="0" w:color="auto" w:frame="1"/>
+        </w:rPr>
+        <w:t>('</w:t>
+      </w:r>
+      <w:proofErr w:type="spellStart"/>
+      <w:r>
+        <w:rPr>
+          <w:rFonts w:ascii="inherit" w:eastAsia="Times New Roman" w:hAnsi="inherit" w:cs="Courier New"/>
+          <w:sz w:val="20"/>
+          <w:szCs w:val="20"/>
+          <w:bdr w:val="none" w:sz="0" w:space="0" w:color="auto" w:frame="1"/>
+        </w:rPr>
+        <w:t>category_id</w:t>
+      </w:r>
+      <w:proofErr w:type="spellEnd"/>
+      <w:r>
+        <w:rPr>
+          <w:rFonts w:ascii="inherit" w:eastAsia="Times New Roman" w:hAnsi="inherit" w:cs="Courier New"/>
+          <w:sz w:val="20"/>
+          <w:szCs w:val="20"/>
+          <w:bdr w:val="none" w:sz="0" w:space="0" w:color="auto" w:frame="1"/>
+        </w:rPr>
+        <w:t>');</w:t>
+      </w:r>
+    </w:p>
+    <w:p>
+      <w:pPr>
+        <w:tabs>
+          <w:tab w:val="left" w:pos="916"/>
+          <w:tab w:val="left" w:pos="1832"/>
+          <w:tab w:val="left" w:pos="2748"/>
+          <w:tab w:val="left" w:pos="3664"/>
+          <w:tab w:val="left" w:pos="4580"/>
+          <w:tab w:val="left" w:pos="5496"/>
+          <w:tab w:val="left" w:pos="6412"/>
+          <w:tab w:val="left" w:pos="7328"/>
+          <w:tab w:val="left" w:pos="8244"/>
+          <w:tab w:val="left" w:pos="9160"/>
+          <w:tab w:val="left" w:pos="10076"/>
+          <w:tab w:val="left" w:pos="10992"/>
+          <w:tab w:val="left" w:pos="11908"/>
+          <w:tab w:val="left" w:pos="12824"/>
+          <w:tab w:val="left" w:pos="13740"/>
+          <w:tab w:val="left" w:pos="14656"/>
+        </w:tabs>
+        <w:spacing w:after="0" w:line="240" w:lineRule="auto"/>
+        <w:textAlignment w:val="baseline"/>
+        <w:rPr>
+          <w:rFonts w:ascii="inherit" w:eastAsia="Times New Roman" w:hAnsi="inherit" w:cs="Courier New"/>
+          <w:sz w:val="20"/>
+          <w:szCs w:val="20"/>
+          <w:bdr w:val="none" w:sz="0" w:space="0" w:color="auto" w:frame="1"/>
+        </w:rPr>
+      </w:pPr>
+      <w:r>
+        <w:rPr>
+          <w:rFonts w:ascii="inherit" w:eastAsia="Times New Roman" w:hAnsi="inherit" w:cs="Courier New"/>
+          <w:sz w:val="20"/>
+          <w:szCs w:val="20"/>
+          <w:bdr w:val="none" w:sz="0" w:space="0" w:color="auto" w:frame="1"/>
+        </w:rPr>
+        <w:t xml:space="preserve">        $table-&gt;timestamps();</w:t>
+      </w:r>
+    </w:p>
+    <w:p>
+      <w:pPr>
+        <w:tabs>
+          <w:tab w:val="left" w:pos="916"/>
+          <w:tab w:val="left" w:pos="1832"/>
+          <w:tab w:val="left" w:pos="2748"/>
+          <w:tab w:val="left" w:pos="3664"/>
+          <w:tab w:val="left" w:pos="4580"/>
+          <w:tab w:val="left" w:pos="5496"/>
+          <w:tab w:val="left" w:pos="6412"/>
+          <w:tab w:val="left" w:pos="7328"/>
+          <w:tab w:val="left" w:pos="8244"/>
+          <w:tab w:val="left" w:pos="9160"/>
+          <w:tab w:val="left" w:pos="10076"/>
+          <w:tab w:val="left" w:pos="10992"/>
+          <w:tab w:val="left" w:pos="11908"/>
+          <w:tab w:val="left" w:pos="12824"/>
+          <w:tab w:val="left" w:pos="13740"/>
+          <w:tab w:val="left" w:pos="14656"/>
+        </w:tabs>
+        <w:spacing w:after="0" w:line="240" w:lineRule="auto"/>
+        <w:textAlignment w:val="baseline"/>
+        <w:rPr>
+          <w:rFonts w:ascii="inherit" w:eastAsia="Times New Roman" w:hAnsi="inherit" w:cs="Courier New"/>
+          <w:sz w:val="20"/>
+          <w:szCs w:val="20"/>
+          <w:bdr w:val="none" w:sz="0" w:space="0" w:color="auto" w:frame="1"/>
+        </w:rPr>
+      </w:pPr>
+      <w:r>
+        <w:rPr>
+          <w:rFonts w:ascii="inherit" w:eastAsia="Times New Roman" w:hAnsi="inherit" w:cs="Courier New"/>
+          <w:sz w:val="20"/>
+          <w:szCs w:val="20"/>
+          <w:bdr w:val="none" w:sz="0" w:space="0" w:color="auto" w:frame="1"/>
+        </w:rPr>
+        <w:t xml:space="preserve">        $table-&gt;</w:t>
+      </w:r>
+      <w:proofErr w:type="spellStart"/>
+      <w:r>
+        <w:rPr>
+          <w:rFonts w:ascii="inherit" w:eastAsia="Times New Roman" w:hAnsi="inherit" w:cs="Courier New"/>
+          <w:sz w:val="20"/>
+          <w:szCs w:val="20"/>
+          <w:bdr w:val="none" w:sz="0" w:space="0" w:color="auto" w:frame="1"/>
+        </w:rPr>
+        <w:t>foreignId</w:t>
+      </w:r>
+      <w:proofErr w:type="spellEnd"/>
+      <w:r>
+        <w:rPr>
+          <w:rFonts w:ascii="inherit" w:eastAsia="Times New Roman" w:hAnsi="inherit" w:cs="Courier New"/>
+          <w:sz w:val="20"/>
+          <w:szCs w:val="20"/>
+          <w:bdr w:val="none" w:sz="0" w:space="0" w:color="auto" w:frame="1"/>
+        </w:rPr>
+        <w:t>('</w:t>
+      </w:r>
+      <w:proofErr w:type="spellStart"/>
+      <w:r>
+        <w:rPr>
+          <w:rFonts w:ascii="inherit" w:eastAsia="Times New Roman" w:hAnsi="inherit" w:cs="Courier New"/>
+          <w:sz w:val="20"/>
+          <w:szCs w:val="20"/>
+          <w:bdr w:val="none" w:sz="0" w:space="0" w:color="auto" w:frame="1"/>
+        </w:rPr>
+        <w:t>category_id</w:t>
+      </w:r>
+      <w:proofErr w:type="spellEnd"/>
+      <w:r>
+        <w:rPr>
+          <w:rFonts w:ascii="inherit" w:eastAsia="Times New Roman" w:hAnsi="inherit" w:cs="Courier New"/>
+          <w:sz w:val="20"/>
+          <w:szCs w:val="20"/>
+          <w:bdr w:val="none" w:sz="0" w:space="0" w:color="auto" w:frame="1"/>
+        </w:rPr>
+        <w:t>')</w:t>
+      </w:r>
+    </w:p>
+    <w:p>
+      <w:pPr>
+        <w:tabs>
+          <w:tab w:val="left" w:pos="916"/>
+          <w:tab w:val="left" w:pos="1832"/>
+          <w:tab w:val="left" w:pos="2748"/>
+          <w:tab w:val="left" w:pos="3664"/>
+          <w:tab w:val="left" w:pos="4580"/>
+          <w:tab w:val="left" w:pos="5496"/>
+          <w:tab w:val="left" w:pos="6412"/>
+          <w:tab w:val="left" w:pos="7328"/>
+          <w:tab w:val="left" w:pos="8244"/>
+          <w:tab w:val="left" w:pos="9160"/>
+          <w:tab w:val="left" w:pos="10076"/>
+          <w:tab w:val="left" w:pos="10992"/>
+          <w:tab w:val="left" w:pos="11908"/>
+          <w:tab w:val="left" w:pos="12824"/>
+          <w:tab w:val="left" w:pos="13740"/>
+          <w:tab w:val="left" w:pos="14656"/>
+        </w:tabs>
+        <w:spacing w:after="0" w:line="240" w:lineRule="auto"/>
+        <w:textAlignment w:val="baseline"/>
+        <w:rPr>
+          <w:rFonts w:ascii="inherit" w:eastAsia="Times New Roman" w:hAnsi="inherit" w:cs="Courier New"/>
+          <w:sz w:val="20"/>
+          <w:szCs w:val="20"/>
+          <w:bdr w:val="none" w:sz="0" w:space="0" w:color="auto" w:frame="1"/>
+        </w:rPr>
+      </w:pPr>
+      <w:r>
+        <w:rPr>
+          <w:rFonts w:ascii="inherit" w:eastAsia="Times New Roman" w:hAnsi="inherit" w:cs="Courier New"/>
+          <w:sz w:val="20"/>
+          <w:szCs w:val="20"/>
+          <w:bdr w:val="none" w:sz="0" w:space="0" w:color="auto" w:frame="1"/>
+        </w:rPr>
+        <w:t xml:space="preserve">            -&gt;constrained(categories)</w:t>
+      </w:r>
+    </w:p>
+    <w:p>
+      <w:pPr>
+        <w:tabs>
+          <w:tab w:val="left" w:pos="916"/>
+          <w:tab w:val="left" w:pos="1832"/>
+          <w:tab w:val="left" w:pos="2748"/>
+          <w:tab w:val="left" w:pos="3664"/>
+          <w:tab w:val="left" w:pos="4580"/>
+          <w:tab w:val="left" w:pos="5496"/>
+          <w:tab w:val="left" w:pos="6412"/>
+          <w:tab w:val="left" w:pos="7328"/>
+          <w:tab w:val="left" w:pos="8244"/>
+          <w:tab w:val="left" w:pos="9160"/>
+          <w:tab w:val="left" w:pos="10076"/>
+          <w:tab w:val="left" w:pos="10992"/>
+          <w:tab w:val="left" w:pos="11908"/>
+          <w:tab w:val="left" w:pos="12824"/>
+          <w:tab w:val="left" w:pos="13740"/>
+          <w:tab w:val="left" w:pos="14656"/>
+        </w:tabs>
+        <w:spacing w:after="0" w:line="240" w:lineRule="auto"/>
+        <w:textAlignment w:val="baseline"/>
+        <w:rPr>
+          <w:rFonts w:ascii="inherit" w:eastAsia="Times New Roman" w:hAnsi="inherit" w:cs="Courier New"/>
+          <w:sz w:val="20"/>
+          <w:szCs w:val="20"/>
+          <w:bdr w:val="none" w:sz="0" w:space="0" w:color="auto" w:frame="1"/>
+        </w:rPr>
+      </w:pPr>
+      <w:r>
+        <w:rPr>
+          <w:rFonts w:ascii="inherit" w:eastAsia="Times New Roman" w:hAnsi="inherit" w:cs="Courier New"/>
+          <w:sz w:val="20"/>
+          <w:szCs w:val="20"/>
+          <w:bdr w:val="none" w:sz="0" w:space="0" w:color="auto" w:frame="1"/>
+        </w:rPr>
+        <w:t xml:space="preserve">            -&gt;</w:t>
+      </w:r>
+      <w:proofErr w:type="spellStart"/>
+      <w:r>
+        <w:rPr>
+          <w:rFonts w:ascii="inherit" w:eastAsia="Times New Roman" w:hAnsi="inherit" w:cs="Courier New"/>
+          <w:sz w:val="20"/>
+          <w:szCs w:val="20"/>
+          <w:bdr w:val="none" w:sz="0" w:space="0" w:color="auto" w:frame="1"/>
+        </w:rPr>
+        <w:t>onUpdate</w:t>
+      </w:r>
+      <w:proofErr w:type="spellEnd"/>
+      <w:r>
+        <w:rPr>
+          <w:rFonts w:ascii="inherit" w:eastAsia="Times New Roman" w:hAnsi="inherit" w:cs="Courier New"/>
+          <w:sz w:val="20"/>
+          <w:szCs w:val="20"/>
+          <w:bdr w:val="none" w:sz="0" w:space="0" w:color="auto" w:frame="1"/>
+        </w:rPr>
+        <w:t>('cascade')</w:t>
+      </w:r>
+    </w:p>
+    <w:p>
+      <w:pPr>
+        <w:tabs>
+          <w:tab w:val="left" w:pos="916"/>
+          <w:tab w:val="left" w:pos="1832"/>
+          <w:tab w:val="left" w:pos="2748"/>
+          <w:tab w:val="left" w:pos="3664"/>
+          <w:tab w:val="left" w:pos="4580"/>
+          <w:tab w:val="left" w:pos="5496"/>
+          <w:tab w:val="left" w:pos="6412"/>
+          <w:tab w:val="left" w:pos="7328"/>
+          <w:tab w:val="left" w:pos="8244"/>
+          <w:tab w:val="left" w:pos="9160"/>
+          <w:tab w:val="left" w:pos="10076"/>
+          <w:tab w:val="left" w:pos="10992"/>
+          <w:tab w:val="left" w:pos="11908"/>
+          <w:tab w:val="left" w:pos="12824"/>
+          <w:tab w:val="left" w:pos="13740"/>
+          <w:tab w:val="left" w:pos="14656"/>
+        </w:tabs>
+        <w:spacing w:after="0" w:line="240" w:lineRule="auto"/>
+        <w:textAlignment w:val="baseline"/>
+        <w:rPr>
+          <w:rFonts w:ascii="inherit" w:eastAsia="Times New Roman" w:hAnsi="inherit" w:cs="Courier New"/>
+          <w:sz w:val="20"/>
+          <w:szCs w:val="20"/>
+          <w:bdr w:val="none" w:sz="0" w:space="0" w:color="auto" w:frame="1"/>
+        </w:rPr>
+      </w:pPr>
+      <w:r>
+        <w:rPr>
+          <w:rFonts w:ascii="inherit" w:eastAsia="Times New Roman" w:hAnsi="inherit" w:cs="Courier New"/>
+          <w:sz w:val="20"/>
+          <w:szCs w:val="20"/>
+          <w:bdr w:val="none" w:sz="0" w:space="0" w:color="auto" w:frame="1"/>
+        </w:rPr>
+        <w:t xml:space="preserve">            -&gt;</w:t>
+      </w:r>
+      <w:proofErr w:type="spellStart"/>
+      <w:r>
+        <w:rPr>
+          <w:rFonts w:ascii="inherit" w:eastAsia="Times New Roman" w:hAnsi="inherit" w:cs="Courier New"/>
+          <w:sz w:val="20"/>
+          <w:szCs w:val="20"/>
+          <w:bdr w:val="none" w:sz="0" w:space="0" w:color="auto" w:frame="1"/>
+        </w:rPr>
+        <w:t>onDelete</w:t>
+      </w:r>
+      <w:proofErr w:type="spellEnd"/>
+      <w:r>
+        <w:rPr>
+          <w:rFonts w:ascii="inherit" w:eastAsia="Times New Roman" w:hAnsi="inherit" w:cs="Courier New"/>
+          <w:sz w:val="20"/>
+          <w:szCs w:val="20"/>
+          <w:bdr w:val="none" w:sz="0" w:space="0" w:color="auto" w:frame="1"/>
+        </w:rPr>
+        <w:t>('cascade');</w:t>
+      </w:r>
+    </w:p>
+    <w:p>
+      <w:pPr>
+        <w:tabs>
+          <w:tab w:val="left" w:pos="916"/>
+          <w:tab w:val="left" w:pos="1832"/>
+          <w:tab w:val="left" w:pos="2748"/>
+          <w:tab w:val="left" w:pos="3664"/>
+          <w:tab w:val="left" w:pos="4580"/>
+          <w:tab w:val="left" w:pos="5496"/>
+          <w:tab w:val="left" w:pos="6412"/>
+          <w:tab w:val="left" w:pos="7328"/>
+          <w:tab w:val="left" w:pos="8244"/>
+          <w:tab w:val="left" w:pos="9160"/>
+          <w:tab w:val="left" w:pos="10076"/>
+          <w:tab w:val="left" w:pos="10992"/>
+          <w:tab w:val="left" w:pos="11908"/>
+          <w:tab w:val="left" w:pos="12824"/>
+          <w:tab w:val="left" w:pos="13740"/>
+          <w:tab w:val="left" w:pos="14656"/>
+        </w:tabs>
+        <w:spacing w:after="0" w:line="240" w:lineRule="auto"/>
+        <w:textAlignment w:val="baseline"/>
+        <w:rPr>
+          <w:rFonts w:ascii="inherit" w:eastAsia="Times New Roman" w:hAnsi="inherit" w:cs="Courier New"/>
+          <w:sz w:val="20"/>
+          <w:szCs w:val="20"/>
+          <w:bdr w:val="none" w:sz="0" w:space="0" w:color="auto" w:frame="1"/>
+        </w:rPr>
+      </w:pPr>
+      <w:r>
+        <w:rPr>
+          <w:rFonts w:ascii="inherit" w:eastAsia="Times New Roman" w:hAnsi="inherit" w:cs="Courier New"/>
+          <w:sz w:val="20"/>
+          <w:szCs w:val="20"/>
+          <w:bdr w:val="none" w:sz="0" w:space="0" w:color="auto" w:frame="1"/>
+        </w:rPr>
+        <w:t xml:space="preserve">        $table-&gt;</w:t>
+      </w:r>
+      <w:proofErr w:type="spellStart"/>
+      <w:r>
+        <w:rPr>
+          <w:rFonts w:ascii="inherit" w:eastAsia="Times New Roman" w:hAnsi="inherit" w:cs="Courier New"/>
+          <w:sz w:val="20"/>
+          <w:szCs w:val="20"/>
+          <w:bdr w:val="none" w:sz="0" w:space="0" w:color="auto" w:frame="1"/>
+        </w:rPr>
+        <w:t>foreignId</w:t>
+      </w:r>
+      <w:proofErr w:type="spellEnd"/>
+      <w:r>
+        <w:rPr>
+          <w:rFonts w:ascii="inherit" w:eastAsia="Times New Roman" w:hAnsi="inherit" w:cs="Courier New"/>
+          <w:sz w:val="20"/>
+          <w:szCs w:val="20"/>
+          <w:bdr w:val="none" w:sz="0" w:space="0" w:color="auto" w:frame="1"/>
+        </w:rPr>
+        <w:t>('</w:t>
+      </w:r>
+      <w:proofErr w:type="spellStart"/>
+      <w:r>
+        <w:rPr>
+          <w:rFonts w:ascii="inherit" w:eastAsia="Times New Roman" w:hAnsi="inherit" w:cs="Courier New"/>
+          <w:sz w:val="20"/>
+          <w:szCs w:val="20"/>
+          <w:bdr w:val="none" w:sz="0" w:space="0" w:color="auto" w:frame="1"/>
+        </w:rPr>
+        <w:t>post_id</w:t>
+      </w:r>
+      <w:proofErr w:type="spellEnd"/>
+      <w:r>
+        <w:rPr>
+          <w:rFonts w:ascii="inherit" w:eastAsia="Times New Roman" w:hAnsi="inherit" w:cs="Courier New"/>
+          <w:sz w:val="20"/>
+          <w:szCs w:val="20"/>
+          <w:bdr w:val="none" w:sz="0" w:space="0" w:color="auto" w:frame="1"/>
+        </w:rPr>
+        <w:t>')</w:t>
+      </w:r>
+    </w:p>
+    <w:p>
+      <w:pPr>
+        <w:tabs>
+          <w:tab w:val="left" w:pos="916"/>
+          <w:tab w:val="left" w:pos="1832"/>
+          <w:tab w:val="left" w:pos="2748"/>
+          <w:tab w:val="left" w:pos="3664"/>
+          <w:tab w:val="left" w:pos="4580"/>
+          <w:tab w:val="left" w:pos="5496"/>
+          <w:tab w:val="left" w:pos="6412"/>
+          <w:tab w:val="left" w:pos="7328"/>
+          <w:tab w:val="left" w:pos="8244"/>
+          <w:tab w:val="left" w:pos="9160"/>
+          <w:tab w:val="left" w:pos="10076"/>
+          <w:tab w:val="left" w:pos="10992"/>
+          <w:tab w:val="left" w:pos="11908"/>
+          <w:tab w:val="left" w:pos="12824"/>
+          <w:tab w:val="left" w:pos="13740"/>
+          <w:tab w:val="left" w:pos="14656"/>
+        </w:tabs>
+        <w:spacing w:after="0" w:line="240" w:lineRule="auto"/>
+        <w:textAlignment w:val="baseline"/>
+        <w:rPr>
+          <w:rFonts w:ascii="inherit" w:eastAsia="Times New Roman" w:hAnsi="inherit" w:cs="Courier New"/>
+          <w:sz w:val="20"/>
+          <w:szCs w:val="20"/>
+          <w:bdr w:val="none" w:sz="0" w:space="0" w:color="auto" w:frame="1"/>
+        </w:rPr>
+      </w:pPr>
+      <w:r>
+        <w:rPr>
+          <w:rFonts w:ascii="inherit" w:eastAsia="Times New Roman" w:hAnsi="inherit" w:cs="Courier New"/>
+          <w:sz w:val="20"/>
+          <w:szCs w:val="20"/>
+          <w:bdr w:val="none" w:sz="0" w:space="0" w:color="auto" w:frame="1"/>
+        </w:rPr>
+        <w:t xml:space="preserve">            -&gt;constrained(posts)</w:t>
+      </w:r>
+    </w:p>
+    <w:p>
+      <w:pPr>
+        <w:tabs>
+          <w:tab w:val="left" w:pos="916"/>
+          <w:tab w:val="left" w:pos="1832"/>
+          <w:tab w:val="left" w:pos="2748"/>
+          <w:tab w:val="left" w:pos="3664"/>
+          <w:tab w:val="left" w:pos="4580"/>
+          <w:tab w:val="left" w:pos="5496"/>
+          <w:tab w:val="left" w:pos="6412"/>
+          <w:tab w:val="left" w:pos="7328"/>
+          <w:tab w:val="left" w:pos="8244"/>
+          <w:tab w:val="left" w:pos="9160"/>
+          <w:tab w:val="left" w:pos="10076"/>
+          <w:tab w:val="left" w:pos="10992"/>
+          <w:tab w:val="left" w:pos="11908"/>
+          <w:tab w:val="left" w:pos="12824"/>
+          <w:tab w:val="left" w:pos="13740"/>
+          <w:tab w:val="left" w:pos="14656"/>
+        </w:tabs>
+        <w:spacing w:after="0" w:line="240" w:lineRule="auto"/>
+        <w:textAlignment w:val="baseline"/>
+        <w:rPr>
+          <w:rFonts w:ascii="inherit" w:eastAsia="Times New Roman" w:hAnsi="inherit" w:cs="Courier New"/>
+          <w:sz w:val="20"/>
+          <w:szCs w:val="20"/>
+          <w:bdr w:val="none" w:sz="0" w:space="0" w:color="auto" w:frame="1"/>
+        </w:rPr>
+      </w:pPr>
+      <w:r>
+        <w:rPr>
+          <w:rFonts w:ascii="inherit" w:eastAsia="Times New Roman" w:hAnsi="inherit" w:cs="Courier New"/>
+          <w:sz w:val="20"/>
+          <w:szCs w:val="20"/>
+          <w:bdr w:val="none" w:sz="0" w:space="0" w:color="auto" w:frame="1"/>
+        </w:rPr>
+        <w:t xml:space="preserve">            -&gt;</w:t>
+      </w:r>
+      <w:proofErr w:type="spellStart"/>
+      <w:r>
+        <w:rPr>
+          <w:rFonts w:ascii="inherit" w:eastAsia="Times New Roman" w:hAnsi="inherit" w:cs="Courier New"/>
+          <w:sz w:val="20"/>
+          <w:szCs w:val="20"/>
+          <w:bdr w:val="none" w:sz="0" w:space="0" w:color="auto" w:frame="1"/>
+        </w:rPr>
+        <w:t>onUpdate</w:t>
+      </w:r>
+      <w:proofErr w:type="spellEnd"/>
+      <w:r>
+        <w:rPr>
+          <w:rFonts w:ascii="inherit" w:eastAsia="Times New Roman" w:hAnsi="inherit" w:cs="Courier New"/>
+          <w:sz w:val="20"/>
+          <w:szCs w:val="20"/>
+          <w:bdr w:val="none" w:sz="0" w:space="0" w:color="auto" w:frame="1"/>
+        </w:rPr>
+        <w:t>('cascade')</w:t>
+      </w:r>
+    </w:p>
+    <w:p>
+      <w:pPr>
+        <w:tabs>
+          <w:tab w:val="left" w:pos="916"/>
+          <w:tab w:val="left" w:pos="1832"/>
+          <w:tab w:val="left" w:pos="2748"/>
+          <w:tab w:val="left" w:pos="3664"/>
+          <w:tab w:val="left" w:pos="4580"/>
+          <w:tab w:val="left" w:pos="5496"/>
+          <w:tab w:val="left" w:pos="6412"/>
+          <w:tab w:val="left" w:pos="7328"/>
+          <w:tab w:val="left" w:pos="8244"/>
+          <w:tab w:val="left" w:pos="9160"/>
+          <w:tab w:val="left" w:pos="10076"/>
+          <w:tab w:val="left" w:pos="10992"/>
+          <w:tab w:val="left" w:pos="11908"/>
+          <w:tab w:val="left" w:pos="12824"/>
+          <w:tab w:val="left" w:pos="13740"/>
+          <w:tab w:val="left" w:pos="14656"/>
+        </w:tabs>
+        <w:spacing w:after="0" w:line="240" w:lineRule="auto"/>
+        <w:textAlignment w:val="baseline"/>
+        <w:rPr>
+          <w:rFonts w:ascii="inherit" w:eastAsia="Times New Roman" w:hAnsi="inherit" w:cs="Courier New"/>
+          <w:sz w:val="20"/>
+          <w:szCs w:val="20"/>
+          <w:bdr w:val="none" w:sz="0" w:space="0" w:color="auto" w:frame="1"/>
+        </w:rPr>
+      </w:pPr>
+      <w:r>
+        <w:rPr>
+          <w:rFonts w:ascii="inherit" w:eastAsia="Times New Roman" w:hAnsi="inherit" w:cs="Courier New"/>
+          <w:sz w:val="20"/>
+          <w:szCs w:val="20"/>
+          <w:bdr w:val="none" w:sz="0" w:space="0" w:color="auto" w:frame="1"/>
+        </w:rPr>
+        <w:t xml:space="preserve">            -&gt;</w:t>
+      </w:r>
+      <w:proofErr w:type="spellStart"/>
+      <w:r>
+        <w:rPr>
+          <w:rFonts w:ascii="inherit" w:eastAsia="Times New Roman" w:hAnsi="inherit" w:cs="Courier New"/>
+          <w:sz w:val="20"/>
+          <w:szCs w:val="20"/>
+          <w:bdr w:val="none" w:sz="0" w:space="0" w:color="auto" w:frame="1"/>
+        </w:rPr>
+        <w:t>onDelete</w:t>
+      </w:r>
+      <w:proofErr w:type="spellEnd"/>
+      <w:r>
+        <w:rPr>
+          <w:rFonts w:ascii="inherit" w:eastAsia="Times New Roman" w:hAnsi="inherit" w:cs="Courier New"/>
+          <w:sz w:val="20"/>
+          <w:szCs w:val="20"/>
+          <w:bdr w:val="none" w:sz="0" w:space="0" w:color="auto" w:frame="1"/>
+        </w:rPr>
+        <w:t>('cascade');</w:t>
+      </w:r>
+    </w:p>
+    <w:p>
+      <w:pPr>
+        <w:tabs>
+          <w:tab w:val="left" w:pos="916"/>
+          <w:tab w:val="left" w:pos="1832"/>
+          <w:tab w:val="left" w:pos="2748"/>
+          <w:tab w:val="left" w:pos="3664"/>
+          <w:tab w:val="left" w:pos="4580"/>
+          <w:tab w:val="left" w:pos="5496"/>
+          <w:tab w:val="left" w:pos="6412"/>
+          <w:tab w:val="left" w:pos="7328"/>
+          <w:tab w:val="left" w:pos="8244"/>
+          <w:tab w:val="left" w:pos="9160"/>
+          <w:tab w:val="left" w:pos="10076"/>
+          <w:tab w:val="left" w:pos="10992"/>
+          <w:tab w:val="left" w:pos="11908"/>
+          <w:tab w:val="left" w:pos="12824"/>
+          <w:tab w:val="left" w:pos="13740"/>
+          <w:tab w:val="left" w:pos="14656"/>
+        </w:tabs>
+        <w:spacing w:after="0" w:line="240" w:lineRule="auto"/>
+        <w:textAlignment w:val="baseline"/>
+        <w:rPr>
+          <w:rFonts w:ascii="inherit" w:eastAsia="Times New Roman" w:hAnsi="inherit" w:cs="Courier New"/>
+          <w:sz w:val="20"/>
+          <w:szCs w:val="20"/>
+          <w:bdr w:val="none" w:sz="0" w:space="0" w:color="auto" w:frame="1"/>
+        </w:rPr>
+      </w:pPr>
+    </w:p>
+    <w:p>
+      <w:pPr>
+        <w:tabs>
+          <w:tab w:val="left" w:pos="916"/>
+          <w:tab w:val="left" w:pos="1832"/>
+          <w:tab w:val="left" w:pos="2748"/>
+          <w:tab w:val="left" w:pos="3664"/>
+          <w:tab w:val="left" w:pos="4580"/>
+          <w:tab w:val="left" w:pos="5496"/>
+          <w:tab w:val="left" w:pos="6412"/>
+          <w:tab w:val="left" w:pos="7328"/>
+          <w:tab w:val="left" w:pos="8244"/>
+          <w:tab w:val="left" w:pos="9160"/>
+          <w:tab w:val="left" w:pos="10076"/>
+          <w:tab w:val="left" w:pos="10992"/>
+          <w:tab w:val="left" w:pos="11908"/>
+          <w:tab w:val="left" w:pos="12824"/>
+          <w:tab w:val="left" w:pos="13740"/>
+          <w:tab w:val="left" w:pos="14656"/>
+        </w:tabs>
+        <w:spacing w:after="0" w:line="240" w:lineRule="auto"/>
+        <w:textAlignment w:val="baseline"/>
+        <w:rPr>
+          <w:rFonts w:ascii="inherit" w:eastAsia="Times New Roman" w:hAnsi="inherit" w:cs="Courier New"/>
+          <w:sz w:val="20"/>
+          <w:szCs w:val="20"/>
+          <w:bdr w:val="none" w:sz="0" w:space="0" w:color="auto" w:frame="1"/>
+        </w:rPr>
+      </w:pPr>
+      <w:r>
+        <w:rPr>
+          <w:rFonts w:ascii="inherit" w:eastAsia="Times New Roman" w:hAnsi="inherit" w:cs="Courier New"/>
+          <w:sz w:val="20"/>
+          <w:szCs w:val="20"/>
+          <w:bdr w:val="none" w:sz="0" w:space="0" w:color="auto" w:frame="1"/>
+        </w:rPr>
+        <w:t xml:space="preserve">    });</w:t>
+      </w:r>
+    </w:p>
+    <w:p>
+      <w:pPr>
+        <w:tabs>
+          <w:tab w:val="left" w:pos="916"/>
+          <w:tab w:val="left" w:pos="1832"/>
+          <w:tab w:val="left" w:pos="2748"/>
+          <w:tab w:val="left" w:pos="3664"/>
+          <w:tab w:val="left" w:pos="4580"/>
+          <w:tab w:val="left" w:pos="5496"/>
+          <w:tab w:val="left" w:pos="6412"/>
+          <w:tab w:val="left" w:pos="7328"/>
+          <w:tab w:val="left" w:pos="8244"/>
+          <w:tab w:val="left" w:pos="9160"/>
+          <w:tab w:val="left" w:pos="10076"/>
+          <w:tab w:val="left" w:pos="10992"/>
+          <w:tab w:val="left" w:pos="11908"/>
+          <w:tab w:val="left" w:pos="12824"/>
+          <w:tab w:val="left" w:pos="13740"/>
+          <w:tab w:val="left" w:pos="14656"/>
+        </w:tabs>
+        <w:spacing w:after="0" w:line="240" w:lineRule="auto"/>
+        <w:textAlignment w:val="baseline"/>
+        <w:rPr>
+          <w:rFonts w:ascii="var(--ff-mono)" w:eastAsia="Times New Roman" w:hAnsi="var(--ff-mono)" w:cs="Courier New"/>
+          <w:sz w:val="20"/>
+          <w:szCs w:val="20"/>
+        </w:rPr>
+      </w:pPr>
+      <w:r>
+        <w:rPr>
+          <w:rFonts w:ascii="inherit" w:eastAsia="Times New Roman" w:hAnsi="inherit" w:cs="Courier New"/>
+          <w:sz w:val="20"/>
+          <w:szCs w:val="20"/>
+          <w:bdr w:val="none" w:sz="0" w:space="0" w:color="auto" w:frame="1"/>
+        </w:rPr>
+        <w:t>}</w:t>
+      </w:r>
+    </w:p>
+    <w:p>
       <w:bookmarkStart w:id="0" w:name="_GoBack"/>
       <w:bookmarkEnd w:id="0"/>
-      <w:r>
-        <w:t>$table-&gt;foreignId('user_id')-&gt;constrained('users')-&gt;cascadeOnDelete()</w:t>
-      </w:r>
-    </w:p>
-    <w:p/>
+    </w:p>
     <w:sectPr>
       <w:pgSz w:w="12240" w:h="15840"/>
       <w:pgMar w:top="432" w:right="432" w:bottom="432" w:left="432" w:header="720" w:footer="720" w:gutter="0"/>
@@ -9957,6 +10741,37 @@
     <w:basedOn w:val="DefaultParagraphFont"/>
     <w:rsid w:val="009A300D"/>
   </w:style>
+  <w:style w:type="character" w:styleId="Strong">
+    <w:name w:val="Strong"/>
+    <w:basedOn w:val="DefaultParagraphFont"/>
+    <w:uiPriority w:val="22"/>
+    <w:qFormat/>
+    <w:rsid w:val="00823546"/>
+    <w:rPr>
+      <w:b/>
+      <w:bCs/>
+    </w:rPr>
+  </w:style>
+  <w:style w:type="character" w:customStyle="1" w:styleId="hljs-keyword">
+    <w:name w:val="hljs-keyword"/>
+    <w:basedOn w:val="DefaultParagraphFont"/>
+    <w:rsid w:val="00823546"/>
+  </w:style>
+  <w:style w:type="character" w:customStyle="1" w:styleId="hljs-function">
+    <w:name w:val="hljs-function"/>
+    <w:basedOn w:val="DefaultParagraphFont"/>
+    <w:rsid w:val="00823546"/>
+  </w:style>
+  <w:style w:type="character" w:customStyle="1" w:styleId="hljs-title">
+    <w:name w:val="hljs-title"/>
+    <w:basedOn w:val="DefaultParagraphFont"/>
+    <w:rsid w:val="00823546"/>
+  </w:style>
+  <w:style w:type="character" w:customStyle="1" w:styleId="hljs-params">
+    <w:name w:val="hljs-params"/>
+    <w:basedOn w:val="DefaultParagraphFont"/>
+    <w:rsid w:val="00823546"/>
+  </w:style>
 </w:styles>
 </file>
 
@@ -10311,6 +11126,37 @@
     <w:basedOn w:val="DefaultParagraphFont"/>
     <w:rsid w:val="009A300D"/>
   </w:style>
+  <w:style w:type="character" w:styleId="Strong">
+    <w:name w:val="Strong"/>
+    <w:basedOn w:val="DefaultParagraphFont"/>
+    <w:uiPriority w:val="22"/>
+    <w:qFormat/>
+    <w:rsid w:val="00823546"/>
+    <w:rPr>
+      <w:b/>
+      <w:bCs/>
+    </w:rPr>
+  </w:style>
+  <w:style w:type="character" w:customStyle="1" w:styleId="hljs-keyword">
+    <w:name w:val="hljs-keyword"/>
+    <w:basedOn w:val="DefaultParagraphFont"/>
+    <w:rsid w:val="00823546"/>
+  </w:style>
+  <w:style w:type="character" w:customStyle="1" w:styleId="hljs-function">
+    <w:name w:val="hljs-function"/>
+    <w:basedOn w:val="DefaultParagraphFont"/>
+    <w:rsid w:val="00823546"/>
+  </w:style>
+  <w:style w:type="character" w:customStyle="1" w:styleId="hljs-title">
+    <w:name w:val="hljs-title"/>
+    <w:basedOn w:val="DefaultParagraphFont"/>
+    <w:rsid w:val="00823546"/>
+  </w:style>
+  <w:style w:type="character" w:customStyle="1" w:styleId="hljs-params">
+    <w:name w:val="hljs-params"/>
+    <w:basedOn w:val="DefaultParagraphFont"/>
+    <w:rsid w:val="00823546"/>
+  </w:style>
 </w:styles>
 </file>
 
@@ -10603,7 +11449,7 @@
   <a:extraClrSchemeLst/>
   <a:extLst>
     <a:ext uri="{05A4C25C-085E-4340-85A3-A5531E510DB2}">
-      <thm15:themeFamily xmlns:thm15="http://schemas.microsoft.com/office/thememl/2012/main" xmlns="" name="Office Theme" id="{62F939B6-93AF-4DB8-9C6B-D6C7DFDC589F}" vid="{4A3C46E8-61CC-4603-A589-7422A47A8E4A}"/>
+      <thm15:themeFamily xmlns="" xmlns:thm15="http://schemas.microsoft.com/office/thememl/2012/main" name="Office Theme" id="{62F939B6-93AF-4DB8-9C6B-D6C7DFDC589F}" vid="{4A3C46E8-61CC-4603-A589-7422A47A8E4A}"/>
     </a:ext>
   </a:extLst>
 </a:theme>

</xml_diff>